<commit_message>
Moved Pacman to Source Code folder. Restored lost documentations
</commit_message>
<xml_diff>
--- a/Wolverine (PyGame)/Documentation Wolverine.docx
+++ b/Wolverine (PyGame)/Documentation Wolverine.docx
@@ -24,7 +24,7 @@
           <w:rFonts w:ascii="Times New Roman" w:eastAsia="Times New Roman" w:hAnsi="Times New Roman" w:cs="Times New Roman"/>
           <w:sz w:val="24"/>
           <w:szCs w:val="24"/>
-          <w:lang w:val="en-US" w:eastAsia="es-CO"/>
+          <w:lang w:eastAsia="es-CO"/>
         </w:rPr>
       </w:pPr>
       <w:r>
@@ -33,10 +33,66 @@
           <w:color w:val="000000"/>
           <w:sz w:val="24"/>
           <w:szCs w:val="24"/>
-          <w:lang w:val="en-US" w:eastAsia="es-CO"/>
-        </w:rPr>
-        <w:t>Final Game Computer Graphics</w:t>
-      </w:r>
+          <w:lang w:eastAsia="es-CO"/>
+        </w:rPr>
+        <w:t xml:space="preserve">Final </w:t>
+      </w:r>
+      <w:proofErr w:type="spellStart"/>
+      <w:r>
+        <w:rPr>
+          <w:rFonts w:ascii="Arial" w:eastAsia="Times New Roman" w:hAnsi="Arial" w:cs="Arial"/>
+          <w:color w:val="000000"/>
+          <w:sz w:val="24"/>
+          <w:szCs w:val="24"/>
+          <w:lang w:eastAsia="es-CO"/>
+        </w:rPr>
+        <w:t>Game</w:t>
+      </w:r>
+      <w:proofErr w:type="spellEnd"/>
+      <w:r>
+        <w:rPr>
+          <w:rFonts w:ascii="Arial" w:eastAsia="Times New Roman" w:hAnsi="Arial" w:cs="Arial"/>
+          <w:color w:val="000000"/>
+          <w:sz w:val="24"/>
+          <w:szCs w:val="24"/>
+          <w:lang w:eastAsia="es-CO"/>
+        </w:rPr>
+        <w:t xml:space="preserve"> </w:t>
+      </w:r>
+      <w:proofErr w:type="spellStart"/>
+      <w:r>
+        <w:rPr>
+          <w:rFonts w:ascii="Arial" w:eastAsia="Times New Roman" w:hAnsi="Arial" w:cs="Arial"/>
+          <w:color w:val="000000"/>
+          <w:sz w:val="24"/>
+          <w:szCs w:val="24"/>
+          <w:lang w:eastAsia="es-CO"/>
+        </w:rPr>
+        <w:t>Computer</w:t>
+      </w:r>
+      <w:proofErr w:type="spellEnd"/>
+      <w:r>
+        <w:rPr>
+          <w:rFonts w:ascii="Arial" w:eastAsia="Times New Roman" w:hAnsi="Arial" w:cs="Arial"/>
+          <w:color w:val="000000"/>
+          <w:sz w:val="24"/>
+          <w:szCs w:val="24"/>
+          <w:lang w:eastAsia="es-CO"/>
+        </w:rPr>
+        <w:t xml:space="preserve"> </w:t>
+      </w:r>
+      <w:proofErr w:type="spellStart"/>
+      <w:r>
+        <w:rPr>
+          <w:rFonts w:ascii="Arial" w:eastAsia="Times New Roman" w:hAnsi="Arial" w:cs="Arial"/>
+          <w:color w:val="000000"/>
+          <w:sz w:val="24"/>
+          <w:szCs w:val="24"/>
+          <w:lang w:eastAsia="es-CO"/>
+        </w:rPr>
+        <w:t>Graphics</w:t>
+      </w:r>
+      <w:proofErr w:type="spellEnd"/>
     </w:p>
     <w:p>
       <w:pPr>
@@ -46,7 +102,7 @@
           <w:rFonts w:ascii="Times New Roman" w:eastAsia="Times New Roman" w:hAnsi="Times New Roman" w:cs="Times New Roman"/>
           <w:sz w:val="24"/>
           <w:szCs w:val="24"/>
-          <w:lang w:val="en-US" w:eastAsia="es-CO"/>
+          <w:lang w:eastAsia="es-CO"/>
         </w:rPr>
       </w:pPr>
       <w:r>
@@ -55,7 +111,7 @@
           <w:color w:val="000000"/>
           <w:sz w:val="24"/>
           <w:szCs w:val="24"/>
-          <w:lang w:val="en-US" w:eastAsia="es-CO"/>
+          <w:lang w:eastAsia="es-CO"/>
         </w:rPr>
         <w:t xml:space="preserve"> </w:t>
       </w:r>
@@ -69,7 +125,7 @@
           <w:rFonts w:ascii="Times New Roman" w:eastAsia="Times New Roman" w:hAnsi="Times New Roman" w:cs="Times New Roman"/>
           <w:sz w:val="24"/>
           <w:szCs w:val="24"/>
-          <w:lang w:val="en-US" w:eastAsia="es-CO"/>
+          <w:lang w:eastAsia="es-CO"/>
         </w:rPr>
       </w:pPr>
       <w:r>
@@ -78,7 +134,7 @@
           <w:color w:val="000000"/>
           <w:sz w:val="24"/>
           <w:szCs w:val="24"/>
-          <w:lang w:val="en-US" w:eastAsia="es-CO"/>
+          <w:lang w:eastAsia="es-CO"/>
         </w:rPr>
         <w:t xml:space="preserve"> </w:t>
       </w:r>
@@ -92,7 +148,7 @@
           <w:rFonts w:ascii="Times New Roman" w:eastAsia="Times New Roman" w:hAnsi="Times New Roman" w:cs="Times New Roman"/>
           <w:sz w:val="24"/>
           <w:szCs w:val="24"/>
-          <w:lang w:val="en-US" w:eastAsia="es-CO"/>
+          <w:lang w:eastAsia="es-CO"/>
         </w:rPr>
       </w:pPr>
       <w:r>
@@ -101,7 +157,7 @@
           <w:color w:val="000000"/>
           <w:sz w:val="24"/>
           <w:szCs w:val="24"/>
-          <w:lang w:val="en-US" w:eastAsia="es-CO"/>
+          <w:lang w:eastAsia="es-CO"/>
         </w:rPr>
         <w:t xml:space="preserve"> </w:t>
       </w:r>
@@ -115,7 +171,7 @@
           <w:rFonts w:ascii="Times New Roman" w:eastAsia="Times New Roman" w:hAnsi="Times New Roman" w:cs="Times New Roman"/>
           <w:sz w:val="24"/>
           <w:szCs w:val="24"/>
-          <w:lang w:val="en-US" w:eastAsia="es-CO"/>
+          <w:lang w:eastAsia="es-CO"/>
         </w:rPr>
       </w:pPr>
       <w:r>
@@ -124,7 +180,7 @@
           <w:color w:val="000000"/>
           <w:sz w:val="24"/>
           <w:szCs w:val="24"/>
-          <w:lang w:val="en-US" w:eastAsia="es-CO"/>
+          <w:lang w:eastAsia="es-CO"/>
         </w:rPr>
         <w:t xml:space="preserve"> </w:t>
       </w:r>
@@ -138,7 +194,6 @@
           <w:rFonts w:ascii="Arial" w:hAnsi="Arial" w:cs="Arial"/>
           <w:sz w:val="24"/>
           <w:szCs w:val="24"/>
-          <w:lang w:val="en-US"/>
         </w:rPr>
       </w:pPr>
       <w:r>
@@ -147,18 +202,27 @@
           <w:color w:val="000000"/>
           <w:sz w:val="24"/>
           <w:szCs w:val="24"/>
-          <w:lang w:val="en-US" w:eastAsia="es-CO"/>
+          <w:lang w:eastAsia="es-CO"/>
         </w:rPr>
         <w:t xml:space="preserve"> </w:t>
       </w:r>
-      <w:r>
-        <w:rPr>
-          <w:rFonts w:ascii="Arial" w:hAnsi="Arial" w:cs="Arial"/>
-          <w:sz w:val="24"/>
-          <w:szCs w:val="24"/>
-          <w:lang w:val="en-US"/>
-        </w:rPr>
-        <w:t xml:space="preserve">Jhoan Sebastián Marín Valencia </w:t>
+      <w:proofErr w:type="spellStart"/>
+      <w:r>
+        <w:rPr>
+          <w:rFonts w:ascii="Arial" w:hAnsi="Arial" w:cs="Arial"/>
+          <w:sz w:val="24"/>
+          <w:szCs w:val="24"/>
+        </w:rPr>
+        <w:t>Jhoan</w:t>
+      </w:r>
+      <w:proofErr w:type="spellEnd"/>
+      <w:r>
+        <w:rPr>
+          <w:rFonts w:ascii="Arial" w:hAnsi="Arial" w:cs="Arial"/>
+          <w:sz w:val="24"/>
+          <w:szCs w:val="24"/>
+        </w:rPr>
+        <w:t xml:space="preserve"> Sebastián Marín Valencia </w:t>
       </w:r>
     </w:p>
     <w:p>
@@ -170,15 +234,13 @@
           <w:rFonts w:ascii="Arial" w:hAnsi="Arial" w:cs="Arial"/>
           <w:sz w:val="24"/>
           <w:szCs w:val="24"/>
-          <w:lang w:val="en-US"/>
-        </w:rPr>
-      </w:pPr>
-      <w:r>
-        <w:rPr>
-          <w:rFonts w:ascii="Arial" w:hAnsi="Arial" w:cs="Arial"/>
-          <w:sz w:val="24"/>
-          <w:szCs w:val="24"/>
-          <w:lang w:val="en-US"/>
+        </w:rPr>
+      </w:pPr>
+      <w:r>
+        <w:rPr>
+          <w:rFonts w:ascii="Arial" w:hAnsi="Arial" w:cs="Arial"/>
+          <w:sz w:val="24"/>
+          <w:szCs w:val="24"/>
         </w:rPr>
         <w:t>1112790853</w:t>
       </w:r>
@@ -192,15 +254,14 @@
           <w:rFonts w:ascii="Times New Roman" w:eastAsia="Times New Roman" w:hAnsi="Times New Roman" w:cs="Times New Roman"/>
           <w:sz w:val="24"/>
           <w:szCs w:val="24"/>
-          <w:lang w:val="en-US" w:eastAsia="es-CO"/>
-        </w:rPr>
-      </w:pPr>
-      <w:r>
-        <w:rPr>
-          <w:rFonts w:ascii="Arial" w:hAnsi="Arial" w:cs="Arial"/>
-          <w:sz w:val="24"/>
-          <w:szCs w:val="24"/>
-          <w:lang w:val="en-US"/>
+          <w:lang w:eastAsia="es-CO"/>
+        </w:rPr>
+      </w:pPr>
+      <w:r>
+        <w:rPr>
+          <w:rFonts w:ascii="Arial" w:hAnsi="Arial" w:cs="Arial"/>
+          <w:sz w:val="24"/>
+          <w:szCs w:val="24"/>
         </w:rPr>
         <w:t>Alejandro Osorio Trujillo</w:t>
       </w:r>
@@ -214,7 +275,7 @@
           <w:rFonts w:ascii="Times New Roman" w:eastAsia="Times New Roman" w:hAnsi="Times New Roman" w:cs="Times New Roman"/>
           <w:sz w:val="24"/>
           <w:szCs w:val="24"/>
-          <w:lang w:val="en-US" w:eastAsia="es-CO"/>
+          <w:lang w:eastAsia="es-CO"/>
         </w:rPr>
       </w:pPr>
       <w:r>
@@ -223,7 +284,7 @@
           <w:color w:val="000000"/>
           <w:sz w:val="24"/>
           <w:szCs w:val="24"/>
-          <w:lang w:val="en-US" w:eastAsia="es-CO"/>
+          <w:lang w:eastAsia="es-CO"/>
         </w:rPr>
         <w:t xml:space="preserve"> </w:t>
       </w:r>
@@ -233,7 +294,7 @@
           <w:color w:val="000000"/>
           <w:sz w:val="24"/>
           <w:szCs w:val="24"/>
-          <w:lang w:val="en-US" w:eastAsia="es-CO"/>
+          <w:lang w:eastAsia="es-CO"/>
         </w:rPr>
         <w:t>1088342470</w:t>
       </w:r>
@@ -247,7 +308,7 @@
           <w:rFonts w:ascii="Times New Roman" w:eastAsia="Times New Roman" w:hAnsi="Times New Roman" w:cs="Times New Roman"/>
           <w:sz w:val="24"/>
           <w:szCs w:val="24"/>
-          <w:lang w:val="en-US" w:eastAsia="es-CO"/>
+          <w:lang w:eastAsia="es-CO"/>
         </w:rPr>
       </w:pPr>
       <w:r>
@@ -256,7 +317,7 @@
           <w:color w:val="000000"/>
           <w:sz w:val="24"/>
           <w:szCs w:val="24"/>
-          <w:lang w:val="en-US" w:eastAsia="es-CO"/>
+          <w:lang w:eastAsia="es-CO"/>
         </w:rPr>
         <w:t>Juan Pablo Ospina Bustamante</w:t>
       </w:r>
@@ -270,7 +331,7 @@
           <w:rFonts w:ascii="Times New Roman" w:eastAsia="Times New Roman" w:hAnsi="Times New Roman" w:cs="Times New Roman"/>
           <w:sz w:val="24"/>
           <w:szCs w:val="24"/>
-          <w:lang w:val="en-US" w:eastAsia="es-CO"/>
+          <w:lang w:eastAsia="es-CO"/>
         </w:rPr>
       </w:pPr>
       <w:r>
@@ -279,7 +340,7 @@
           <w:color w:val="000000"/>
           <w:sz w:val="24"/>
           <w:szCs w:val="24"/>
-          <w:lang w:val="en-US" w:eastAsia="es-CO"/>
+          <w:lang w:eastAsia="es-CO"/>
         </w:rPr>
         <w:t>1088352624</w:t>
       </w:r>
@@ -293,7 +354,7 @@
           <w:rFonts w:ascii="Times New Roman" w:eastAsia="Times New Roman" w:hAnsi="Times New Roman" w:cs="Times New Roman"/>
           <w:sz w:val="24"/>
           <w:szCs w:val="24"/>
-          <w:lang w:val="en-US" w:eastAsia="es-CO"/>
+          <w:lang w:eastAsia="es-CO"/>
         </w:rPr>
       </w:pPr>
       <w:r>
@@ -302,7 +363,7 @@
           <w:color w:val="000000"/>
           <w:sz w:val="24"/>
           <w:szCs w:val="24"/>
-          <w:lang w:val="en-US" w:eastAsia="es-CO"/>
+          <w:lang w:eastAsia="es-CO"/>
         </w:rPr>
         <w:t xml:space="preserve"> </w:t>
       </w:r>
@@ -316,7 +377,7 @@
           <w:rFonts w:ascii="Times New Roman" w:eastAsia="Times New Roman" w:hAnsi="Times New Roman" w:cs="Times New Roman"/>
           <w:sz w:val="24"/>
           <w:szCs w:val="24"/>
-          <w:lang w:val="en-US" w:eastAsia="es-CO"/>
+          <w:lang w:eastAsia="es-CO"/>
         </w:rPr>
       </w:pPr>
       <w:r>
@@ -325,7 +386,7 @@
           <w:color w:val="000000"/>
           <w:sz w:val="24"/>
           <w:szCs w:val="24"/>
-          <w:lang w:val="en-US" w:eastAsia="es-CO"/>
+          <w:lang w:eastAsia="es-CO"/>
         </w:rPr>
         <w:t xml:space="preserve"> </w:t>
       </w:r>
@@ -339,7 +400,7 @@
           <w:rFonts w:ascii="Times New Roman" w:eastAsia="Times New Roman" w:hAnsi="Times New Roman" w:cs="Times New Roman"/>
           <w:sz w:val="24"/>
           <w:szCs w:val="24"/>
-          <w:lang w:val="en-US" w:eastAsia="es-CO"/>
+          <w:lang w:eastAsia="es-CO"/>
         </w:rPr>
       </w:pPr>
       <w:r>
@@ -348,7 +409,7 @@
           <w:color w:val="000000"/>
           <w:sz w:val="24"/>
           <w:szCs w:val="24"/>
-          <w:lang w:val="en-US" w:eastAsia="es-CO"/>
+          <w:lang w:eastAsia="es-CO"/>
         </w:rPr>
         <w:t xml:space="preserve"> </w:t>
       </w:r>
@@ -362,7 +423,7 @@
           <w:rFonts w:ascii="Times New Roman" w:eastAsia="Times New Roman" w:hAnsi="Times New Roman" w:cs="Times New Roman"/>
           <w:sz w:val="24"/>
           <w:szCs w:val="24"/>
-          <w:lang w:val="en-US" w:eastAsia="es-CO"/>
+          <w:lang w:eastAsia="es-CO"/>
         </w:rPr>
       </w:pPr>
       <w:r>
@@ -371,7 +432,7 @@
           <w:color w:val="000000"/>
           <w:sz w:val="24"/>
           <w:szCs w:val="24"/>
-          <w:lang w:val="en-US" w:eastAsia="es-CO"/>
+          <w:lang w:eastAsia="es-CO"/>
         </w:rPr>
         <w:t xml:space="preserve"> </w:t>
       </w:r>
@@ -385,7 +446,7 @@
           <w:rFonts w:ascii="Times New Roman" w:eastAsia="Times New Roman" w:hAnsi="Times New Roman" w:cs="Times New Roman"/>
           <w:sz w:val="24"/>
           <w:szCs w:val="24"/>
-          <w:lang w:val="en-US" w:eastAsia="es-CO"/>
+          <w:lang w:eastAsia="es-CO"/>
         </w:rPr>
       </w:pPr>
       <w:r>
@@ -394,7 +455,7 @@
           <w:color w:val="000000"/>
           <w:sz w:val="24"/>
           <w:szCs w:val="24"/>
-          <w:lang w:val="en-US" w:eastAsia="es-CO"/>
+          <w:lang w:eastAsia="es-CO"/>
         </w:rPr>
         <w:t xml:space="preserve"> </w:t>
       </w:r>
@@ -407,7 +468,7 @@
           <w:rFonts w:ascii="Times New Roman" w:eastAsia="Times New Roman" w:hAnsi="Times New Roman" w:cs="Times New Roman"/>
           <w:sz w:val="24"/>
           <w:szCs w:val="24"/>
-          <w:lang w:val="en-US" w:eastAsia="es-CO"/>
+          <w:lang w:eastAsia="es-CO"/>
         </w:rPr>
       </w:pPr>
       <w:r>
@@ -416,7 +477,7 @@
           <w:color w:val="000000"/>
           <w:sz w:val="24"/>
           <w:szCs w:val="24"/>
-          <w:lang w:val="en-US" w:eastAsia="es-CO"/>
+          <w:lang w:eastAsia="es-CO"/>
         </w:rPr>
         <w:t xml:space="preserve"> </w:t>
       </w:r>
@@ -430,7 +491,7 @@
           <w:rFonts w:ascii="Times New Roman" w:eastAsia="Times New Roman" w:hAnsi="Times New Roman" w:cs="Times New Roman"/>
           <w:sz w:val="24"/>
           <w:szCs w:val="24"/>
-          <w:lang w:val="en-US" w:eastAsia="es-CO"/>
+          <w:lang w:eastAsia="es-CO"/>
         </w:rPr>
       </w:pPr>
       <w:r>
@@ -439,7 +500,7 @@
           <w:color w:val="000000"/>
           <w:sz w:val="24"/>
           <w:szCs w:val="24"/>
-          <w:lang w:val="en-US" w:eastAsia="es-CO"/>
+          <w:lang w:eastAsia="es-CO"/>
         </w:rPr>
         <w:t xml:space="preserve"> </w:t>
       </w:r>
@@ -453,7 +514,7 @@
           <w:rFonts w:ascii="Times New Roman" w:eastAsia="Times New Roman" w:hAnsi="Times New Roman" w:cs="Times New Roman"/>
           <w:sz w:val="24"/>
           <w:szCs w:val="24"/>
-          <w:lang w:val="en-US" w:eastAsia="es-CO"/>
+          <w:lang w:eastAsia="es-CO"/>
         </w:rPr>
       </w:pPr>
       <w:r>
@@ -462,7 +523,7 @@
           <w:color w:val="000000"/>
           <w:sz w:val="24"/>
           <w:szCs w:val="24"/>
-          <w:lang w:val="en-US" w:eastAsia="es-CO"/>
+          <w:lang w:eastAsia="es-CO"/>
         </w:rPr>
         <w:t xml:space="preserve"> </w:t>
       </w:r>
@@ -474,7 +535,7 @@
           <w:rFonts w:ascii="Times New Roman" w:eastAsia="Times New Roman" w:hAnsi="Times New Roman" w:cs="Times New Roman"/>
           <w:sz w:val="24"/>
           <w:szCs w:val="24"/>
-          <w:lang w:val="en-US" w:eastAsia="es-CO"/>
+          <w:lang w:eastAsia="es-CO"/>
         </w:rPr>
       </w:pPr>
     </w:p>
@@ -487,7 +548,7 @@
           <w:rFonts w:ascii="Times New Roman" w:eastAsia="Times New Roman" w:hAnsi="Times New Roman" w:cs="Times New Roman"/>
           <w:sz w:val="24"/>
           <w:szCs w:val="24"/>
-          <w:lang w:val="en-US" w:eastAsia="es-CO"/>
+          <w:lang w:eastAsia="es-CO"/>
         </w:rPr>
       </w:pPr>
       <w:r>
@@ -496,7 +557,7 @@
           <w:color w:val="000000"/>
           <w:sz w:val="24"/>
           <w:szCs w:val="24"/>
-          <w:lang w:val="en-US" w:eastAsia="es-CO"/>
+          <w:lang w:eastAsia="es-CO"/>
         </w:rPr>
         <w:t xml:space="preserve"> </w:t>
       </w:r>
@@ -510,7 +571,7 @@
           <w:rFonts w:ascii="Times New Roman" w:eastAsia="Times New Roman" w:hAnsi="Times New Roman" w:cs="Times New Roman"/>
           <w:sz w:val="24"/>
           <w:szCs w:val="24"/>
-          <w:lang w:val="en-US" w:eastAsia="es-CO"/>
+          <w:lang w:eastAsia="es-CO"/>
         </w:rPr>
       </w:pPr>
       <w:r>
@@ -519,7 +580,7 @@
           <w:color w:val="000000"/>
           <w:sz w:val="24"/>
           <w:szCs w:val="24"/>
-          <w:lang w:val="en-US" w:eastAsia="es-CO"/>
+          <w:lang w:eastAsia="es-CO"/>
         </w:rPr>
         <w:t xml:space="preserve"> </w:t>
       </w:r>
@@ -533,7 +594,7 @@
           <w:rFonts w:ascii="Times New Roman" w:eastAsia="Times New Roman" w:hAnsi="Times New Roman" w:cs="Times New Roman"/>
           <w:sz w:val="24"/>
           <w:szCs w:val="24"/>
-          <w:lang w:val="en-US" w:eastAsia="es-CO"/>
+          <w:lang w:eastAsia="es-CO"/>
         </w:rPr>
       </w:pPr>
       <w:r>
@@ -542,7 +603,7 @@
           <w:color w:val="000000"/>
           <w:sz w:val="24"/>
           <w:szCs w:val="24"/>
-          <w:lang w:val="en-US" w:eastAsia="es-CO"/>
+          <w:lang w:eastAsia="es-CO"/>
         </w:rPr>
         <w:t xml:space="preserve"> </w:t>
       </w:r>
@@ -556,7 +617,7 @@
           <w:rFonts w:ascii="Times New Roman" w:eastAsia="Times New Roman" w:hAnsi="Times New Roman" w:cs="Times New Roman"/>
           <w:sz w:val="24"/>
           <w:szCs w:val="24"/>
-          <w:lang w:val="en-US" w:eastAsia="es-CO"/>
+          <w:lang w:eastAsia="es-CO"/>
         </w:rPr>
       </w:pPr>
       <w:r>
@@ -565,7 +626,7 @@
           <w:color w:val="000000"/>
           <w:sz w:val="24"/>
           <w:szCs w:val="24"/>
-          <w:lang w:val="en-US" w:eastAsia="es-CO"/>
+          <w:lang w:eastAsia="es-CO"/>
         </w:rPr>
         <w:t xml:space="preserve"> </w:t>
       </w:r>
@@ -579,7 +640,7 @@
           <w:rFonts w:ascii="Times New Roman" w:eastAsia="Times New Roman" w:hAnsi="Times New Roman" w:cs="Times New Roman"/>
           <w:sz w:val="24"/>
           <w:szCs w:val="24"/>
-          <w:lang w:val="en-US" w:eastAsia="es-CO"/>
+          <w:lang w:eastAsia="es-CO"/>
         </w:rPr>
       </w:pPr>
       <w:r>
@@ -588,7 +649,7 @@
           <w:color w:val="000000"/>
           <w:sz w:val="24"/>
           <w:szCs w:val="24"/>
-          <w:lang w:val="en-US" w:eastAsia="es-CO"/>
+          <w:lang w:eastAsia="es-CO"/>
         </w:rPr>
         <w:t>Carlos Andrés López</w:t>
       </w:r>
@@ -602,7 +663,7 @@
           <w:rFonts w:ascii="Times New Roman" w:eastAsia="Times New Roman" w:hAnsi="Times New Roman" w:cs="Times New Roman"/>
           <w:sz w:val="24"/>
           <w:szCs w:val="24"/>
-          <w:lang w:val="en-US" w:eastAsia="es-CO"/>
+          <w:lang w:eastAsia="es-CO"/>
         </w:rPr>
       </w:pPr>
       <w:r>
@@ -611,7 +672,7 @@
           <w:color w:val="000000"/>
           <w:sz w:val="24"/>
           <w:szCs w:val="24"/>
-          <w:lang w:val="en-US" w:eastAsia="es-CO"/>
+          <w:lang w:eastAsia="es-CO"/>
         </w:rPr>
         <w:t xml:space="preserve"> </w:t>
       </w:r>
@@ -625,7 +686,7 @@
           <w:rFonts w:ascii="Times New Roman" w:eastAsia="Times New Roman" w:hAnsi="Times New Roman" w:cs="Times New Roman"/>
           <w:sz w:val="24"/>
           <w:szCs w:val="24"/>
-          <w:lang w:val="en-US" w:eastAsia="es-CO"/>
+          <w:lang w:eastAsia="es-CO"/>
         </w:rPr>
       </w:pPr>
       <w:r>
@@ -634,7 +695,7 @@
           <w:color w:val="000000"/>
           <w:sz w:val="24"/>
           <w:szCs w:val="24"/>
-          <w:lang w:val="en-US" w:eastAsia="es-CO"/>
+          <w:lang w:eastAsia="es-CO"/>
         </w:rPr>
         <w:t>Universidad Tecnológica de Pereira</w:t>
       </w:r>
@@ -648,7 +709,7 @@
           <w:rFonts w:ascii="Times New Roman" w:eastAsia="Times New Roman" w:hAnsi="Times New Roman" w:cs="Times New Roman"/>
           <w:sz w:val="24"/>
           <w:szCs w:val="24"/>
-          <w:lang w:val="en-US" w:eastAsia="es-CO"/>
+          <w:lang w:eastAsia="es-CO"/>
         </w:rPr>
       </w:pPr>
       <w:r>
@@ -657,7 +718,7 @@
           <w:color w:val="000000"/>
           <w:sz w:val="24"/>
           <w:szCs w:val="24"/>
-          <w:lang w:val="en-US" w:eastAsia="es-CO"/>
+          <w:lang w:eastAsia="es-CO"/>
         </w:rPr>
         <w:t>Pereira, Risaralda</w:t>
       </w:r>
@@ -706,6 +767,872 @@
         </w:rPr>
         <w:br w:type="page"/>
       </w:r>
+    </w:p>
+    <w:p>
+      <w:pPr>
+        <w:pStyle w:val="Prrafodelista"/>
+        <w:spacing w:line="360" w:lineRule="auto"/>
+        <w:ind w:left="360"/>
+        <w:jc w:val="both"/>
+        <w:rPr>
+          <w:rFonts w:ascii="Arial" w:hAnsi="Arial" w:cs="Arial"/>
+          <w:b/>
+          <w:bCs/>
+          <w:sz w:val="24"/>
+          <w:szCs w:val="24"/>
+          <w:lang w:val="en-US"/>
+        </w:rPr>
+      </w:pPr>
+      <w:r>
+        <w:rPr>
+          <w:rFonts w:ascii="Arial" w:hAnsi="Arial" w:cs="Arial"/>
+          <w:b/>
+          <w:bCs/>
+          <w:sz w:val="24"/>
+          <w:szCs w:val="24"/>
+          <w:lang w:val="en-US"/>
+        </w:rPr>
+        <w:lastRenderedPageBreak/>
+        <w:t>Inputs:</w:t>
+      </w:r>
+    </w:p>
+    <w:p>
+      <w:pPr>
+        <w:pStyle w:val="Prrafodelista"/>
+        <w:spacing w:line="360" w:lineRule="auto"/>
+        <w:ind w:left="360"/>
+        <w:jc w:val="both"/>
+        <w:rPr>
+          <w:rFonts w:ascii="Arial" w:hAnsi="Arial" w:cs="Arial"/>
+          <w:sz w:val="24"/>
+          <w:szCs w:val="24"/>
+          <w:lang w:val="en-US"/>
+        </w:rPr>
+      </w:pPr>
+      <w:r>
+        <w:rPr>
+          <w:rFonts w:ascii="Arial" w:hAnsi="Arial" w:cs="Arial"/>
+          <w:sz w:val="24"/>
+          <w:szCs w:val="24"/>
+          <w:lang w:val="en-US"/>
+        </w:rPr>
+        <w:t xml:space="preserve">To run the game, Python2 with </w:t>
+      </w:r>
+      <w:proofErr w:type="spellStart"/>
+      <w:r>
+        <w:rPr>
+          <w:rFonts w:ascii="Arial" w:hAnsi="Arial" w:cs="Arial"/>
+          <w:sz w:val="24"/>
+          <w:szCs w:val="24"/>
+          <w:lang w:val="en-US"/>
+        </w:rPr>
+        <w:t>pygame</w:t>
+      </w:r>
+      <w:proofErr w:type="spellEnd"/>
+      <w:r>
+        <w:rPr>
+          <w:rFonts w:ascii="Arial" w:hAnsi="Arial" w:cs="Arial"/>
+          <w:sz w:val="24"/>
+          <w:szCs w:val="24"/>
+          <w:lang w:val="en-US"/>
+        </w:rPr>
+        <w:t xml:space="preserve"> installed must be used.</w:t>
+      </w:r>
+    </w:p>
+    <w:p>
+      <w:pPr>
+        <w:pStyle w:val="Prrafodelista"/>
+        <w:spacing w:line="360" w:lineRule="auto"/>
+        <w:ind w:left="360"/>
+        <w:jc w:val="both"/>
+        <w:rPr>
+          <w:rFonts w:ascii="Arial" w:hAnsi="Arial" w:cs="Arial"/>
+          <w:sz w:val="24"/>
+          <w:szCs w:val="24"/>
+          <w:lang w:val="en-US"/>
+        </w:rPr>
+      </w:pPr>
+      <w:r>
+        <w:rPr>
+          <w:rFonts w:ascii="Arial" w:hAnsi="Arial" w:cs="Arial"/>
+          <w:sz w:val="24"/>
+          <w:szCs w:val="24"/>
+          <w:lang w:val="en-US"/>
+        </w:rPr>
+        <w:t>Inside the source folder, run the following command</w:t>
+      </w:r>
+    </w:p>
+    <w:p>
+      <w:pPr>
+        <w:pStyle w:val="Prrafodelista"/>
+        <w:spacing w:line="360" w:lineRule="auto"/>
+        <w:ind w:left="360"/>
+        <w:jc w:val="both"/>
+        <w:rPr>
+          <w:rFonts w:ascii="Arial" w:hAnsi="Arial" w:cs="Arial"/>
+          <w:sz w:val="24"/>
+          <w:szCs w:val="24"/>
+          <w:lang w:val="en-US"/>
+        </w:rPr>
+      </w:pPr>
+      <w:r>
+        <w:rPr>
+          <w:rFonts w:ascii="Arial" w:hAnsi="Arial" w:cs="Arial"/>
+          <w:sz w:val="24"/>
+          <w:szCs w:val="24"/>
+          <w:lang w:val="en-US"/>
+        </w:rPr>
+        <w:t>Python main.py</w:t>
+      </w:r>
+    </w:p>
+    <w:p>
+      <w:pPr>
+        <w:pStyle w:val="Prrafodelista"/>
+        <w:spacing w:line="360" w:lineRule="auto"/>
+        <w:ind w:left="360"/>
+        <w:jc w:val="both"/>
+        <w:rPr>
+          <w:rFonts w:ascii="Arial" w:hAnsi="Arial" w:cs="Arial"/>
+          <w:b/>
+          <w:bCs/>
+          <w:sz w:val="24"/>
+          <w:szCs w:val="24"/>
+          <w:lang w:val="en-US"/>
+        </w:rPr>
+      </w:pPr>
+      <w:r>
+        <w:rPr>
+          <w:noProof/>
+          <w:lang w:val="en-US" w:eastAsia="es-CO"/>
+        </w:rPr>
+        <w:drawing>
+          <wp:inline distT="0" distB="0" distL="0" distR="0" wp14:anchorId="486120CD" wp14:editId="513431C9">
+            <wp:extent cx="4029075" cy="2326732"/>
+            <wp:effectExtent l="0" t="0" r="0" b="0"/>
+            <wp:docPr id="15" name="Imagen 15"/>
+            <wp:cNvGraphicFramePr>
+              <a:graphicFrameLocks xmlns:a="http://schemas.openxmlformats.org/drawingml/2006/main" noChangeAspect="1"/>
+            </wp:cNvGraphicFramePr>
+            <a:graphic xmlns:a="http://schemas.openxmlformats.org/drawingml/2006/main">
+              <a:graphicData uri="http://schemas.openxmlformats.org/drawingml/2006/picture">
+                <pic:pic xmlns:pic="http://schemas.openxmlformats.org/drawingml/2006/picture">
+                  <pic:nvPicPr>
+                    <pic:cNvPr id="0" name="Picture 10"/>
+                    <pic:cNvPicPr>
+                      <a:picLocks noChangeAspect="1" noChangeArrowheads="1"/>
+                    </pic:cNvPicPr>
+                  </pic:nvPicPr>
+                  <pic:blipFill>
+                    <a:blip r:embed="rId6" cstate="print">
+                      <a:extLst>
+                        <a:ext uri="{28A0092B-C50C-407E-A947-70E740481C1C}">
+                          <a14:useLocalDpi xmlns:a14="http://schemas.microsoft.com/office/drawing/2010/main" val="0"/>
+                        </a:ext>
+                      </a:extLst>
+                    </a:blip>
+                    <a:srcRect/>
+                    <a:stretch>
+                      <a:fillRect/>
+                    </a:stretch>
+                  </pic:blipFill>
+                  <pic:spPr bwMode="auto">
+                    <a:xfrm>
+                      <a:off x="0" y="0"/>
+                      <a:ext cx="4038366" cy="2332097"/>
+                    </a:xfrm>
+                    <a:prstGeom prst="rect">
+                      <a:avLst/>
+                    </a:prstGeom>
+                    <a:noFill/>
+                    <a:ln>
+                      <a:noFill/>
+                    </a:ln>
+                  </pic:spPr>
+                </pic:pic>
+              </a:graphicData>
+            </a:graphic>
+          </wp:inline>
+        </w:drawing>
+      </w:r>
+    </w:p>
+    <w:p>
+      <w:pPr>
+        <w:pStyle w:val="Prrafodelista"/>
+        <w:spacing w:line="360" w:lineRule="auto"/>
+        <w:ind w:left="360"/>
+        <w:jc w:val="both"/>
+        <w:rPr>
+          <w:rFonts w:ascii="Arial" w:hAnsi="Arial" w:cs="Arial"/>
+          <w:sz w:val="24"/>
+          <w:szCs w:val="24"/>
+          <w:lang w:val="en-US"/>
+        </w:rPr>
+      </w:pPr>
+      <w:r>
+        <w:rPr>
+          <w:rFonts w:ascii="Arial" w:hAnsi="Arial" w:cs="Arial"/>
+          <w:sz w:val="24"/>
+          <w:szCs w:val="24"/>
+          <w:lang w:val="en-US"/>
+        </w:rPr>
+        <w:t>In the main screen, you can use the mouse to select options</w:t>
+      </w:r>
+    </w:p>
+    <w:p>
+      <w:pPr>
+        <w:pStyle w:val="Prrafodelista"/>
+        <w:spacing w:line="360" w:lineRule="auto"/>
+        <w:ind w:left="360"/>
+        <w:jc w:val="both"/>
+        <w:rPr>
+          <w:rFonts w:ascii="Arial" w:hAnsi="Arial" w:cs="Arial"/>
+          <w:sz w:val="24"/>
+          <w:szCs w:val="24"/>
+          <w:lang w:val="en-US"/>
+        </w:rPr>
+      </w:pPr>
+    </w:p>
+    <w:p>
+      <w:pPr>
+        <w:pStyle w:val="Prrafodelista"/>
+        <w:spacing w:line="360" w:lineRule="auto"/>
+        <w:ind w:left="360"/>
+        <w:jc w:val="both"/>
+        <w:rPr>
+          <w:rFonts w:ascii="Arial" w:hAnsi="Arial" w:cs="Arial"/>
+          <w:sz w:val="24"/>
+          <w:szCs w:val="24"/>
+          <w:lang w:val="en-US"/>
+        </w:rPr>
+      </w:pPr>
+      <w:r>
+        <w:rPr>
+          <w:rFonts w:ascii="Arial" w:hAnsi="Arial" w:cs="Arial"/>
+          <w:sz w:val="24"/>
+          <w:szCs w:val="24"/>
+          <w:lang w:val="en-US"/>
+        </w:rPr>
+        <w:t>2 Players can enjoy the game at the same time:</w:t>
+      </w:r>
+    </w:p>
+    <w:p>
+      <w:pPr>
+        <w:pStyle w:val="Prrafodelista"/>
+        <w:spacing w:line="360" w:lineRule="auto"/>
+        <w:ind w:left="360"/>
+        <w:jc w:val="both"/>
+        <w:rPr>
+          <w:rFonts w:ascii="Arial" w:hAnsi="Arial" w:cs="Arial"/>
+          <w:sz w:val="24"/>
+          <w:szCs w:val="24"/>
+          <w:lang w:val="en-US"/>
+        </w:rPr>
+      </w:pPr>
+      <w:r>
+        <w:rPr>
+          <w:rFonts w:ascii="Arial" w:hAnsi="Arial" w:cs="Arial"/>
+          <w:sz w:val="24"/>
+          <w:szCs w:val="24"/>
+          <w:lang w:val="en-US"/>
+        </w:rPr>
+        <w:t>Player 1 Controls:</w:t>
+      </w:r>
+    </w:p>
+    <w:p>
+      <w:pPr>
+        <w:pStyle w:val="Prrafodelista"/>
+        <w:numPr>
+          <w:ilvl w:val="0"/>
+          <w:numId w:val="33"/>
+        </w:numPr>
+        <w:spacing w:line="360" w:lineRule="auto"/>
+        <w:jc w:val="both"/>
+        <w:rPr>
+          <w:rFonts w:ascii="Arial" w:hAnsi="Arial" w:cs="Arial"/>
+          <w:b/>
+          <w:bCs/>
+          <w:sz w:val="24"/>
+          <w:szCs w:val="24"/>
+          <w:lang w:val="en-US"/>
+        </w:rPr>
+      </w:pPr>
+      <w:r>
+        <w:rPr>
+          <w:rFonts w:ascii="Arial" w:hAnsi="Arial" w:cs="Arial"/>
+          <w:b/>
+          <w:bCs/>
+          <w:sz w:val="24"/>
+          <w:szCs w:val="24"/>
+          <w:lang w:val="en-US"/>
+        </w:rPr>
+        <w:t xml:space="preserve">Arrows: </w:t>
+      </w:r>
+      <w:r>
+        <w:rPr>
+          <w:rFonts w:ascii="Arial" w:hAnsi="Arial" w:cs="Arial"/>
+          <w:sz w:val="24"/>
+          <w:szCs w:val="24"/>
+          <w:lang w:val="en-US"/>
+        </w:rPr>
+        <w:t>Move the player</w:t>
+      </w:r>
+    </w:p>
+    <w:p>
+      <w:pPr>
+        <w:pStyle w:val="Prrafodelista"/>
+        <w:numPr>
+          <w:ilvl w:val="0"/>
+          <w:numId w:val="33"/>
+        </w:numPr>
+        <w:spacing w:line="360" w:lineRule="auto"/>
+        <w:jc w:val="both"/>
+        <w:rPr>
+          <w:rFonts w:ascii="Arial" w:hAnsi="Arial" w:cs="Arial"/>
+          <w:b/>
+          <w:bCs/>
+          <w:sz w:val="24"/>
+          <w:szCs w:val="24"/>
+          <w:lang w:val="en-US"/>
+        </w:rPr>
+      </w:pPr>
+      <w:r>
+        <w:rPr>
+          <w:rFonts w:ascii="Arial" w:hAnsi="Arial" w:cs="Arial"/>
+          <w:b/>
+          <w:bCs/>
+          <w:sz w:val="24"/>
+          <w:szCs w:val="24"/>
+          <w:lang w:val="en-US"/>
+        </w:rPr>
+        <w:t xml:space="preserve">J-K: </w:t>
+      </w:r>
+      <w:r>
+        <w:rPr>
+          <w:rFonts w:ascii="Arial" w:hAnsi="Arial" w:cs="Arial"/>
+          <w:sz w:val="24"/>
+          <w:szCs w:val="24"/>
+          <w:lang w:val="en-US"/>
+        </w:rPr>
+        <w:t>Light and Heavy attack</w:t>
+      </w:r>
+    </w:p>
+    <w:p>
+      <w:pPr>
+        <w:spacing w:line="360" w:lineRule="auto"/>
+        <w:ind w:left="360"/>
+        <w:jc w:val="both"/>
+        <w:rPr>
+          <w:rFonts w:ascii="Arial" w:hAnsi="Arial" w:cs="Arial"/>
+          <w:sz w:val="24"/>
+          <w:szCs w:val="24"/>
+          <w:lang w:val="en-US"/>
+        </w:rPr>
+      </w:pPr>
+      <w:r>
+        <w:rPr>
+          <w:rFonts w:ascii="Arial" w:hAnsi="Arial" w:cs="Arial"/>
+          <w:sz w:val="24"/>
+          <w:szCs w:val="24"/>
+          <w:lang w:val="en-US"/>
+        </w:rPr>
+        <w:t>Player 2 Controls:</w:t>
+      </w:r>
+    </w:p>
+    <w:p>
+      <w:pPr>
+        <w:pStyle w:val="Prrafodelista"/>
+        <w:numPr>
+          <w:ilvl w:val="0"/>
+          <w:numId w:val="34"/>
+        </w:numPr>
+        <w:spacing w:line="360" w:lineRule="auto"/>
+        <w:jc w:val="both"/>
+        <w:rPr>
+          <w:rFonts w:ascii="Arial" w:hAnsi="Arial" w:cs="Arial"/>
+          <w:b/>
+          <w:bCs/>
+          <w:sz w:val="24"/>
+          <w:szCs w:val="24"/>
+          <w:lang w:val="en-US"/>
+        </w:rPr>
+      </w:pPr>
+      <w:r>
+        <w:rPr>
+          <w:rFonts w:ascii="Arial" w:hAnsi="Arial" w:cs="Arial"/>
+          <w:b/>
+          <w:bCs/>
+          <w:sz w:val="24"/>
+          <w:szCs w:val="24"/>
+          <w:lang w:val="en-US"/>
+        </w:rPr>
+        <w:t>WASD</w:t>
+      </w:r>
+      <w:r>
+        <w:rPr>
+          <w:rFonts w:ascii="Arial" w:hAnsi="Arial" w:cs="Arial"/>
+          <w:b/>
+          <w:bCs/>
+          <w:sz w:val="24"/>
+          <w:szCs w:val="24"/>
+          <w:lang w:val="en-US"/>
+        </w:rPr>
+        <w:t xml:space="preserve">: </w:t>
+      </w:r>
+      <w:r>
+        <w:rPr>
+          <w:rFonts w:ascii="Arial" w:hAnsi="Arial" w:cs="Arial"/>
+          <w:sz w:val="24"/>
+          <w:szCs w:val="24"/>
+          <w:lang w:val="en-US"/>
+        </w:rPr>
+        <w:t>Move the player</w:t>
+      </w:r>
+    </w:p>
+    <w:p>
+      <w:pPr>
+        <w:pStyle w:val="Prrafodelista"/>
+        <w:numPr>
+          <w:ilvl w:val="0"/>
+          <w:numId w:val="34"/>
+        </w:numPr>
+        <w:spacing w:line="360" w:lineRule="auto"/>
+        <w:jc w:val="both"/>
+        <w:rPr>
+          <w:rFonts w:ascii="Arial" w:hAnsi="Arial" w:cs="Arial"/>
+          <w:sz w:val="24"/>
+          <w:szCs w:val="24"/>
+          <w:lang w:val="en-US"/>
+        </w:rPr>
+      </w:pPr>
+      <w:r>
+        <w:rPr>
+          <w:rFonts w:ascii="Arial" w:hAnsi="Arial" w:cs="Arial"/>
+          <w:b/>
+          <w:bCs/>
+          <w:sz w:val="24"/>
+          <w:szCs w:val="24"/>
+          <w:lang w:val="en-US"/>
+        </w:rPr>
+        <w:t>R</w:t>
+      </w:r>
+      <w:r>
+        <w:rPr>
+          <w:rFonts w:ascii="Arial" w:hAnsi="Arial" w:cs="Arial"/>
+          <w:b/>
+          <w:bCs/>
+          <w:sz w:val="24"/>
+          <w:szCs w:val="24"/>
+          <w:lang w:val="en-US"/>
+        </w:rPr>
+        <w:t>-</w:t>
+      </w:r>
+      <w:r>
+        <w:rPr>
+          <w:rFonts w:ascii="Arial" w:hAnsi="Arial" w:cs="Arial"/>
+          <w:b/>
+          <w:bCs/>
+          <w:sz w:val="24"/>
+          <w:szCs w:val="24"/>
+          <w:lang w:val="en-US"/>
+        </w:rPr>
+        <w:t>T</w:t>
+      </w:r>
+      <w:r>
+        <w:rPr>
+          <w:rFonts w:ascii="Arial" w:hAnsi="Arial" w:cs="Arial"/>
+          <w:b/>
+          <w:bCs/>
+          <w:sz w:val="24"/>
+          <w:szCs w:val="24"/>
+          <w:lang w:val="en-US"/>
+        </w:rPr>
+        <w:t xml:space="preserve">: </w:t>
+      </w:r>
+      <w:r>
+        <w:rPr>
+          <w:rFonts w:ascii="Arial" w:hAnsi="Arial" w:cs="Arial"/>
+          <w:sz w:val="24"/>
+          <w:szCs w:val="24"/>
+          <w:lang w:val="en-US"/>
+        </w:rPr>
+        <w:t>Light and Heavy attack</w:t>
+      </w:r>
+    </w:p>
+    <w:p>
+      <w:pPr>
+        <w:spacing w:after="0" w:line="240" w:lineRule="auto"/>
+        <w:rPr>
+          <w:rFonts w:ascii="Arial" w:hAnsi="Arial" w:cs="Arial"/>
+          <w:sz w:val="24"/>
+          <w:szCs w:val="24"/>
+          <w:lang w:val="en-US"/>
+        </w:rPr>
+      </w:pPr>
+      <w:r>
+        <w:rPr>
+          <w:rFonts w:ascii="Arial" w:hAnsi="Arial" w:cs="Arial"/>
+          <w:sz w:val="24"/>
+          <w:szCs w:val="24"/>
+          <w:lang w:val="en-US"/>
+        </w:rPr>
+        <w:br w:type="page"/>
+      </w:r>
+    </w:p>
+    <w:p>
+      <w:pPr>
+        <w:spacing w:line="360" w:lineRule="auto"/>
+        <w:ind w:left="360"/>
+        <w:jc w:val="both"/>
+        <w:rPr>
+          <w:rFonts w:ascii="Arial" w:hAnsi="Arial" w:cs="Arial"/>
+          <w:b/>
+          <w:bCs/>
+          <w:sz w:val="24"/>
+          <w:szCs w:val="24"/>
+          <w:lang w:val="en-US"/>
+        </w:rPr>
+      </w:pPr>
+      <w:r>
+        <w:rPr>
+          <w:rFonts w:ascii="Arial" w:hAnsi="Arial" w:cs="Arial"/>
+          <w:b/>
+          <w:bCs/>
+          <w:sz w:val="24"/>
+          <w:szCs w:val="24"/>
+          <w:lang w:val="en-US"/>
+        </w:rPr>
+        <w:lastRenderedPageBreak/>
+        <w:t>Outputs:</w:t>
+      </w:r>
+    </w:p>
+    <w:p>
+      <w:pPr>
+        <w:spacing w:line="360" w:lineRule="auto"/>
+        <w:ind w:left="720"/>
+        <w:jc w:val="both"/>
+        <w:rPr>
+          <w:rFonts w:ascii="Arial" w:hAnsi="Arial" w:cs="Arial"/>
+          <w:sz w:val="24"/>
+          <w:szCs w:val="24"/>
+          <w:lang w:val="en-US"/>
+        </w:rPr>
+      </w:pPr>
+      <w:r>
+        <w:rPr>
+          <w:rFonts w:ascii="Arial" w:hAnsi="Arial" w:cs="Arial"/>
+          <w:sz w:val="24"/>
+          <w:szCs w:val="24"/>
+          <w:lang w:val="en-US"/>
+        </w:rPr>
+        <w:t xml:space="preserve">The program will output the game, including graphics and sounds. </w:t>
+      </w:r>
+    </w:p>
+    <w:p>
+      <w:pPr>
+        <w:spacing w:line="360" w:lineRule="auto"/>
+        <w:ind w:left="720"/>
+        <w:jc w:val="both"/>
+        <w:rPr>
+          <w:rFonts w:ascii="Arial" w:hAnsi="Arial" w:cs="Arial"/>
+          <w:sz w:val="24"/>
+          <w:szCs w:val="24"/>
+          <w:lang w:val="en-US"/>
+        </w:rPr>
+      </w:pPr>
+      <w:r>
+        <w:rPr>
+          <w:noProof/>
+          <w:lang w:val="en-US" w:eastAsia="es-CO"/>
+        </w:rPr>
+        <w:drawing>
+          <wp:inline distT="0" distB="0" distL="0" distR="0" wp14:anchorId="439E39A9" wp14:editId="2816E0A9">
+            <wp:extent cx="4334023" cy="3305175"/>
+            <wp:effectExtent l="0" t="0" r="9525" b="0"/>
+            <wp:docPr id="19" name="Imagen 19"/>
+            <wp:cNvGraphicFramePr>
+              <a:graphicFrameLocks xmlns:a="http://schemas.openxmlformats.org/drawingml/2006/main" noChangeAspect="1"/>
+            </wp:cNvGraphicFramePr>
+            <a:graphic xmlns:a="http://schemas.openxmlformats.org/drawingml/2006/main">
+              <a:graphicData uri="http://schemas.openxmlformats.org/drawingml/2006/picture">
+                <pic:pic xmlns:pic="http://schemas.openxmlformats.org/drawingml/2006/picture">
+                  <pic:nvPicPr>
+                    <pic:cNvPr id="0" name="Picture 12"/>
+                    <pic:cNvPicPr>
+                      <a:picLocks noChangeAspect="1" noChangeArrowheads="1"/>
+                    </pic:cNvPicPr>
+                  </pic:nvPicPr>
+                  <pic:blipFill>
+                    <a:blip r:embed="rId7" cstate="print">
+                      <a:extLst>
+                        <a:ext uri="{28A0092B-C50C-407E-A947-70E740481C1C}">
+                          <a14:useLocalDpi xmlns:a14="http://schemas.microsoft.com/office/drawing/2010/main" val="0"/>
+                        </a:ext>
+                      </a:extLst>
+                    </a:blip>
+                    <a:srcRect/>
+                    <a:stretch>
+                      <a:fillRect/>
+                    </a:stretch>
+                  </pic:blipFill>
+                  <pic:spPr bwMode="auto">
+                    <a:xfrm>
+                      <a:off x="0" y="0"/>
+                      <a:ext cx="4347105" cy="3315152"/>
+                    </a:xfrm>
+                    <a:prstGeom prst="rect">
+                      <a:avLst/>
+                    </a:prstGeom>
+                    <a:noFill/>
+                    <a:ln>
+                      <a:noFill/>
+                    </a:ln>
+                  </pic:spPr>
+                </pic:pic>
+              </a:graphicData>
+            </a:graphic>
+          </wp:inline>
+        </w:drawing>
+      </w:r>
+    </w:p>
+    <w:p>
+      <w:pPr>
+        <w:spacing w:line="360" w:lineRule="auto"/>
+        <w:jc w:val="both"/>
+        <w:rPr>
+          <w:rFonts w:ascii="Arial" w:hAnsi="Arial" w:cs="Arial"/>
+          <w:b/>
+          <w:bCs/>
+          <w:sz w:val="24"/>
+          <w:szCs w:val="24"/>
+          <w:lang w:val="en-US"/>
+        </w:rPr>
+      </w:pPr>
+      <w:r>
+        <w:rPr>
+          <w:rFonts w:ascii="Arial" w:hAnsi="Arial" w:cs="Arial"/>
+          <w:b/>
+          <w:bCs/>
+          <w:sz w:val="24"/>
+          <w:szCs w:val="24"/>
+          <w:lang w:val="en-US"/>
+        </w:rPr>
+        <w:t xml:space="preserve">Intent: </w:t>
+      </w:r>
+    </w:p>
+    <w:p>
+      <w:pPr>
+        <w:spacing w:line="360" w:lineRule="auto"/>
+        <w:jc w:val="both"/>
+        <w:rPr>
+          <w:rFonts w:ascii="Arial" w:hAnsi="Arial" w:cs="Arial"/>
+          <w:sz w:val="24"/>
+          <w:szCs w:val="24"/>
+          <w:lang w:val="en-US"/>
+        </w:rPr>
+      </w:pPr>
+      <w:r>
+        <w:rPr>
+          <w:rFonts w:ascii="Arial" w:hAnsi="Arial" w:cs="Arial"/>
+          <w:sz w:val="24"/>
+          <w:szCs w:val="24"/>
+          <w:lang w:val="en-US"/>
+        </w:rPr>
+        <w:t xml:space="preserve">This game was made with the intention of presenting it as a final project to the Computer Graphic’s course </w:t>
+      </w:r>
+    </w:p>
+    <w:p>
+      <w:pPr>
+        <w:spacing w:line="360" w:lineRule="auto"/>
+        <w:jc w:val="both"/>
+        <w:rPr>
+          <w:rFonts w:ascii="Arial" w:hAnsi="Arial" w:cs="Arial"/>
+          <w:b/>
+          <w:bCs/>
+          <w:sz w:val="24"/>
+          <w:szCs w:val="24"/>
+          <w:lang w:val="en-US"/>
+        </w:rPr>
+      </w:pPr>
+      <w:r>
+        <w:rPr>
+          <w:rFonts w:ascii="Arial" w:hAnsi="Arial" w:cs="Arial"/>
+          <w:b/>
+          <w:bCs/>
+          <w:sz w:val="24"/>
+          <w:szCs w:val="24"/>
+          <w:lang w:val="en-US"/>
+        </w:rPr>
+        <w:t>Scope:</w:t>
+      </w:r>
+    </w:p>
+    <w:p>
+      <w:pPr>
+        <w:spacing w:line="360" w:lineRule="auto"/>
+        <w:jc w:val="both"/>
+        <w:rPr>
+          <w:rFonts w:ascii="Arial" w:hAnsi="Arial" w:cs="Arial"/>
+          <w:sz w:val="24"/>
+          <w:szCs w:val="24"/>
+          <w:lang w:val="en-US"/>
+        </w:rPr>
+      </w:pPr>
+      <w:r>
+        <w:rPr>
+          <w:rFonts w:ascii="Arial" w:hAnsi="Arial" w:cs="Arial"/>
+          <w:sz w:val="24"/>
+          <w:szCs w:val="24"/>
+          <w:lang w:val="en-US"/>
+        </w:rPr>
+        <w:t xml:space="preserve">Consists of creating a game where 2 players can play at the same time, if chosen. Multiple enemies should appear on screen, from two possible types: static and mobile enemies. </w:t>
+      </w:r>
+    </w:p>
+    <w:p>
+      <w:pPr>
+        <w:spacing w:line="360" w:lineRule="auto"/>
+        <w:jc w:val="both"/>
+        <w:rPr>
+          <w:rFonts w:ascii="Arial" w:hAnsi="Arial" w:cs="Arial"/>
+          <w:sz w:val="24"/>
+          <w:szCs w:val="24"/>
+          <w:lang w:val="en-US"/>
+        </w:rPr>
+      </w:pPr>
+      <w:r>
+        <w:rPr>
+          <w:rFonts w:ascii="Arial" w:hAnsi="Arial" w:cs="Arial"/>
+          <w:sz w:val="24"/>
+          <w:szCs w:val="24"/>
+          <w:lang w:val="en-US"/>
+        </w:rPr>
+        <w:t xml:space="preserve">Obstacles and projectiles are required, as well as power ups or other special items. </w:t>
+      </w:r>
+    </w:p>
+    <w:p>
+      <w:pPr>
+        <w:spacing w:line="360" w:lineRule="auto"/>
+        <w:jc w:val="both"/>
+        <w:rPr>
+          <w:rFonts w:ascii="Arial" w:hAnsi="Arial" w:cs="Arial"/>
+          <w:sz w:val="24"/>
+          <w:szCs w:val="24"/>
+          <w:lang w:val="en-US"/>
+        </w:rPr>
+      </w:pPr>
+      <w:r>
+        <w:rPr>
+          <w:rFonts w:ascii="Arial" w:hAnsi="Arial" w:cs="Arial"/>
+          <w:sz w:val="24"/>
+          <w:szCs w:val="24"/>
+          <w:lang w:val="en-US"/>
+        </w:rPr>
+        <w:t xml:space="preserve">A boss battle is included, within the last level. There are 2 levels in total. </w:t>
+      </w:r>
+    </w:p>
+    <w:p>
+      <w:pPr>
+        <w:spacing w:line="360" w:lineRule="auto"/>
+        <w:jc w:val="both"/>
+        <w:rPr>
+          <w:rFonts w:ascii="Arial" w:hAnsi="Arial" w:cs="Arial"/>
+          <w:sz w:val="24"/>
+          <w:szCs w:val="24"/>
+          <w:lang w:val="en-US"/>
+        </w:rPr>
+      </w:pPr>
+    </w:p>
+    <w:p>
+      <w:pPr>
+        <w:spacing w:after="0" w:line="240" w:lineRule="auto"/>
+        <w:rPr>
+          <w:rFonts w:ascii="Arial" w:hAnsi="Arial" w:cs="Arial"/>
+          <w:sz w:val="24"/>
+          <w:szCs w:val="24"/>
+          <w:lang w:val="en-US"/>
+        </w:rPr>
+      </w:pPr>
+      <w:r>
+        <w:rPr>
+          <w:rFonts w:ascii="Arial" w:hAnsi="Arial" w:cs="Arial"/>
+          <w:sz w:val="24"/>
+          <w:szCs w:val="24"/>
+          <w:lang w:val="en-US"/>
+        </w:rPr>
+        <w:br w:type="page"/>
+      </w:r>
+    </w:p>
+    <w:p>
+      <w:pPr>
+        <w:spacing w:line="360" w:lineRule="auto"/>
+        <w:ind w:left="720"/>
+        <w:jc w:val="both"/>
+        <w:rPr>
+          <w:rFonts w:ascii="Arial" w:hAnsi="Arial" w:cs="Arial"/>
+          <w:sz w:val="24"/>
+          <w:szCs w:val="24"/>
+          <w:lang w:val="en-US"/>
+        </w:rPr>
+      </w:pPr>
+    </w:p>
+    <w:p>
+      <w:pPr>
+        <w:spacing w:line="360" w:lineRule="auto"/>
+        <w:jc w:val="both"/>
+        <w:rPr>
+          <w:rFonts w:ascii="Arial" w:hAnsi="Arial" w:cs="Arial"/>
+          <w:b/>
+          <w:bCs/>
+          <w:sz w:val="24"/>
+          <w:szCs w:val="24"/>
+          <w:lang w:val="en-US"/>
+        </w:rPr>
+      </w:pPr>
+      <w:r>
+        <w:rPr>
+          <w:rFonts w:ascii="Arial" w:hAnsi="Arial" w:cs="Arial"/>
+          <w:b/>
+          <w:bCs/>
+          <w:sz w:val="24"/>
+          <w:szCs w:val="24"/>
+          <w:lang w:val="en-US"/>
+        </w:rPr>
+        <w:t>Game Information:</w:t>
+      </w:r>
+      <w:r>
+        <w:rPr>
+          <w:rFonts w:ascii="Arial" w:hAnsi="Arial" w:cs="Arial"/>
+          <w:b/>
+          <w:bCs/>
+          <w:sz w:val="24"/>
+          <w:szCs w:val="24"/>
+          <w:lang w:val="en-US"/>
+        </w:rPr>
+        <w:tab/>
+      </w:r>
+      <w:r>
+        <w:rPr>
+          <w:rFonts w:ascii="Arial" w:hAnsi="Arial" w:cs="Arial"/>
+          <w:b/>
+          <w:bCs/>
+          <w:sz w:val="24"/>
+          <w:szCs w:val="24"/>
+          <w:lang w:val="en-US"/>
+        </w:rPr>
+        <w:tab/>
+      </w:r>
+    </w:p>
+    <w:p>
+      <w:pPr>
+        <w:pStyle w:val="Prrafodelista"/>
+        <w:spacing w:line="360" w:lineRule="auto"/>
+        <w:ind w:left="360"/>
+        <w:jc w:val="both"/>
+        <w:rPr>
+          <w:rFonts w:ascii="Arial" w:hAnsi="Arial" w:cs="Arial"/>
+          <w:sz w:val="24"/>
+          <w:szCs w:val="24"/>
+          <w:lang w:val="en-US"/>
+        </w:rPr>
+      </w:pPr>
     </w:p>
     <w:p>
       <w:pPr>
@@ -731,7 +1658,6 @@
           <w:szCs w:val="24"/>
           <w:lang w:val="en-US"/>
         </w:rPr>
-        <w:lastRenderedPageBreak/>
         <w:t>Title</w:t>
       </w:r>
       <w:r>
@@ -786,44 +1712,63 @@
           <w:rFonts w:ascii="Arial" w:hAnsi="Arial" w:cs="Arial"/>
           <w:sz w:val="24"/>
           <w:szCs w:val="24"/>
-          <w:lang w:val="en-US"/>
-        </w:rPr>
-      </w:pPr>
-      <w:r>
-        <w:rPr>
-          <w:rFonts w:ascii="Arial" w:hAnsi="Arial" w:cs="Arial"/>
-          <w:b/>
-          <w:sz w:val="24"/>
-          <w:szCs w:val="24"/>
-          <w:lang w:val="en-US"/>
-        </w:rPr>
-        <w:t>Designer and Programmers</w:t>
-      </w:r>
-      <w:r>
-        <w:rPr>
-          <w:rFonts w:ascii="Arial" w:hAnsi="Arial" w:cs="Arial"/>
-          <w:b/>
-          <w:sz w:val="24"/>
-          <w:szCs w:val="24"/>
-          <w:lang w:val="en-US"/>
+        </w:rPr>
+      </w:pPr>
+      <w:proofErr w:type="spellStart"/>
+      <w:r>
+        <w:rPr>
+          <w:rFonts w:ascii="Arial" w:hAnsi="Arial" w:cs="Arial"/>
+          <w:b/>
+          <w:sz w:val="24"/>
+          <w:szCs w:val="24"/>
+        </w:rPr>
+        <w:t>Designer</w:t>
+      </w:r>
+      <w:proofErr w:type="spellEnd"/>
+      <w:r>
+        <w:rPr>
+          <w:rFonts w:ascii="Arial" w:hAnsi="Arial" w:cs="Arial"/>
+          <w:b/>
+          <w:sz w:val="24"/>
+          <w:szCs w:val="24"/>
+        </w:rPr>
+        <w:t xml:space="preserve"> and </w:t>
+      </w:r>
+      <w:proofErr w:type="spellStart"/>
+      <w:r>
+        <w:rPr>
+          <w:rFonts w:ascii="Arial" w:hAnsi="Arial" w:cs="Arial"/>
+          <w:b/>
+          <w:sz w:val="24"/>
+          <w:szCs w:val="24"/>
+        </w:rPr>
+        <w:t>Programmers</w:t>
+      </w:r>
+      <w:proofErr w:type="spellEnd"/>
+      <w:r>
+        <w:rPr>
+          <w:rFonts w:ascii="Arial" w:hAnsi="Arial" w:cs="Arial"/>
+          <w:b/>
+          <w:sz w:val="24"/>
+          <w:szCs w:val="24"/>
         </w:rPr>
         <w:t xml:space="preserve">: </w:t>
       </w:r>
-      <w:r>
-        <w:rPr>
-          <w:rFonts w:ascii="Arial" w:hAnsi="Arial" w:cs="Arial"/>
-          <w:sz w:val="24"/>
-          <w:szCs w:val="24"/>
-          <w:lang w:val="en-US"/>
+      <w:proofErr w:type="spellStart"/>
+      <w:r>
+        <w:rPr>
+          <w:rFonts w:ascii="Arial" w:hAnsi="Arial" w:cs="Arial"/>
+          <w:sz w:val="24"/>
+          <w:szCs w:val="24"/>
         </w:rPr>
         <w:t>Jhoan</w:t>
       </w:r>
-      <w:r>
-        <w:rPr>
-          <w:rFonts w:ascii="Arial" w:hAnsi="Arial" w:cs="Arial"/>
-          <w:sz w:val="24"/>
-          <w:szCs w:val="24"/>
-          <w:lang w:val="en-US"/>
+      <w:proofErr w:type="spellEnd"/>
+      <w:r>
+        <w:rPr>
+          <w:rFonts w:ascii="Arial" w:hAnsi="Arial" w:cs="Arial"/>
+          <w:sz w:val="24"/>
+          <w:szCs w:val="24"/>
         </w:rPr>
         <w:t xml:space="preserve"> Sebastián Marín Valencia</w:t>
       </w:r>
@@ -832,7 +1777,6 @@
           <w:rFonts w:ascii="Arial" w:hAnsi="Arial" w:cs="Arial"/>
           <w:sz w:val="24"/>
           <w:szCs w:val="24"/>
-          <w:lang w:val="en-US"/>
         </w:rPr>
         <w:t>, Alejandro Osorio Trujillo y Juan Pablo Ospina Bustamante.</w:t>
       </w:r>
@@ -889,7 +1833,27 @@
           <w:szCs w:val="24"/>
           <w:lang w:val="en-US"/>
         </w:rPr>
-        <w:t xml:space="preserve"> ‘em Up.</w:t>
+        <w:t xml:space="preserve"> ‘</w:t>
+      </w:r>
+      <w:proofErr w:type="spellStart"/>
+      <w:r>
+        <w:rPr>
+          <w:rFonts w:ascii="Arial" w:hAnsi="Arial" w:cs="Arial"/>
+          <w:sz w:val="24"/>
+          <w:szCs w:val="24"/>
+          <w:lang w:val="en-US"/>
+        </w:rPr>
+        <w:t>em</w:t>
+      </w:r>
+      <w:proofErr w:type="spellEnd"/>
+      <w:r>
+        <w:rPr>
+          <w:rFonts w:ascii="Arial" w:hAnsi="Arial" w:cs="Arial"/>
+          <w:sz w:val="24"/>
+          <w:szCs w:val="24"/>
+          <w:lang w:val="en-US"/>
+        </w:rPr>
+        <w:t xml:space="preserve"> Up.</w:t>
       </w:r>
     </w:p>
     <w:p>
@@ -1274,6 +2238,7 @@
           <w:szCs w:val="24"/>
           <w:lang w:val="en-US"/>
         </w:rPr>
+        <w:lastRenderedPageBreak/>
         <w:t xml:space="preserve">The game is original in </w:t>
       </w:r>
       <w:r>
@@ -1352,7 +2317,6 @@
           <w:szCs w:val="24"/>
           <w:lang w:val="en-US"/>
         </w:rPr>
-        <w:lastRenderedPageBreak/>
         <w:t>The player moves around the map hitting his enemies with two types of attacks, in addition there are 4 types of power-ups that will help or harm the player depending on the type of the same power-up.</w:t>
       </w:r>
     </w:p>
@@ -1799,6 +2763,7 @@
           <w:szCs w:val="24"/>
           <w:lang w:val="en-US"/>
         </w:rPr>
+        <w:lastRenderedPageBreak/>
         <w:t xml:space="preserve">• Version 1.1: </w:t>
       </w:r>
       <w:r>
@@ -1901,7 +2866,6 @@
           <w:szCs w:val="24"/>
           <w:lang w:val="en-US"/>
         </w:rPr>
-        <w:lastRenderedPageBreak/>
         <w:t xml:space="preserve">• Version 2.1: </w:t>
       </w:r>
       <w:r>
@@ -2486,6 +3450,7 @@
           <w:szCs w:val="24"/>
           <w:lang w:val="en-US"/>
         </w:rPr>
+        <w:lastRenderedPageBreak/>
         <w:t>There is a local score table that is shown in each tour (Level), it will increase or decrease depending on the objectives achieved.</w:t>
       </w:r>
     </w:p>
@@ -2607,7 +3572,6 @@
           <w:szCs w:val="24"/>
           <w:lang w:val="en-US"/>
         </w:rPr>
-        <w:lastRenderedPageBreak/>
         <w:t>Game states</w:t>
       </w:r>
       <w:r>
@@ -2688,7 +3652,7 @@
                     </pic:cNvPicPr>
                   </pic:nvPicPr>
                   <pic:blipFill>
-                    <a:blip r:embed="rId6">
+                    <a:blip r:embed="rId8">
                       <a:extLst>
                         <a:ext uri="{28A0092B-C50C-407E-A947-70E740481C1C}">
                           <a14:useLocalDpi xmlns:a14="http://schemas.microsoft.com/office/drawing/2010/main" val="0"/>
@@ -3078,7 +4042,6 @@
           <w:szCs w:val="24"/>
           <w:lang w:val="en-US"/>
         </w:rPr>
-        <w:lastRenderedPageBreak/>
         <w:t>Game states: The player is in the game state of the main menu, he can call up the options to play (Single player), view instructions, view the history of the game and exit.</w:t>
       </w:r>
     </w:p>
@@ -3153,7 +4116,7 @@
                     </pic:cNvPicPr>
                   </pic:nvPicPr>
                   <pic:blipFill>
-                    <a:blip r:embed="rId7" cstate="print">
+                    <a:blip r:embed="rId9" cstate="print">
                       <a:extLst>
                         <a:ext uri="{28A0092B-C50C-407E-A947-70E740481C1C}">
                           <a14:useLocalDpi xmlns:a14="http://schemas.microsoft.com/office/drawing/2010/main" val="0"/>
@@ -3462,7 +4425,7 @@
                     </pic:cNvPicPr>
                   </pic:nvPicPr>
                   <pic:blipFill>
-                    <a:blip r:embed="rId8" cstate="print">
+                    <a:blip r:embed="rId10" cstate="print">
                       <a:extLst>
                         <a:ext uri="{28A0092B-C50C-407E-A947-70E740481C1C}">
                           <a14:useLocalDpi xmlns:a14="http://schemas.microsoft.com/office/drawing/2010/main" val="0"/>
@@ -3771,7 +4734,7 @@
                     </pic:cNvPicPr>
                   </pic:nvPicPr>
                   <pic:blipFill>
-                    <a:blip r:embed="rId9" cstate="print">
+                    <a:blip r:embed="rId7" cstate="print">
                       <a:extLst>
                         <a:ext uri="{28A0092B-C50C-407E-A947-70E740481C1C}">
                           <a14:useLocalDpi xmlns:a14="http://schemas.microsoft.com/office/drawing/2010/main" val="0"/>
@@ -4071,7 +5034,7 @@
                     </pic:cNvPicPr>
                   </pic:nvPicPr>
                   <pic:blipFill>
-                    <a:blip r:embed="rId10" cstate="print">
+                    <a:blip r:embed="rId6" cstate="print">
                       <a:extLst>
                         <a:ext uri="{28A0092B-C50C-407E-A947-70E740481C1C}">
                           <a14:useLocalDpi xmlns:a14="http://schemas.microsoft.com/office/drawing/2010/main" val="0"/>
@@ -10175,16 +11138,7 @@
           <w:szCs w:val="24"/>
           <w:lang w:val="en-US"/>
         </w:rPr>
-        <w:t xml:space="preserve">• Exit and enter </w:t>
-      </w:r>
-      <w:r>
-        <w:rPr>
-          <w:rFonts w:ascii="Arial" w:hAnsi="Arial" w:cs="Arial"/>
-          <w:sz w:val="24"/>
-          <w:szCs w:val="24"/>
-          <w:lang w:val="en-US"/>
-        </w:rPr>
-        <w:t>a level ground compartment</w:t>
+        <w:t>• Exit and enter a level ground compartment</w:t>
       </w:r>
       <w:r>
         <w:rPr>
@@ -11615,25 +12569,7 @@
           <w:szCs w:val="24"/>
           <w:lang w:val="en-US"/>
         </w:rPr>
-        <w:t>Plasma cannon in the robot</w:t>
-      </w:r>
-      <w:r>
-        <w:rPr>
-          <w:rFonts w:ascii="Arial" w:hAnsi="Arial" w:cs="Arial"/>
-          <w:sz w:val="24"/>
-          <w:szCs w:val="24"/>
-          <w:lang w:val="en-US"/>
-        </w:rPr>
-        <w:t>’s</w:t>
-      </w:r>
-      <w:r>
-        <w:rPr>
-          <w:rFonts w:ascii="Arial" w:hAnsi="Arial" w:cs="Arial"/>
-          <w:sz w:val="24"/>
-          <w:szCs w:val="24"/>
-          <w:lang w:val="en-US"/>
-        </w:rPr>
-        <w:t xml:space="preserve"> arm</w:t>
+        <w:t>Plasma cannon in the robot’s arm</w:t>
       </w:r>
       <w:r>
         <w:rPr>
@@ -11908,25 +12844,7 @@
           <w:szCs w:val="24"/>
           <w:lang w:val="en-US"/>
         </w:rPr>
-        <w:t>Lower</w:t>
-      </w:r>
-      <w:r>
-        <w:rPr>
-          <w:rFonts w:ascii="Arial" w:hAnsi="Arial" w:cs="Arial"/>
-          <w:sz w:val="24"/>
-          <w:szCs w:val="24"/>
-          <w:lang w:val="en-US"/>
-        </w:rPr>
-        <w:t>s</w:t>
-      </w:r>
-      <w:r>
-        <w:rPr>
-          <w:rFonts w:ascii="Arial" w:hAnsi="Arial" w:cs="Arial"/>
-          <w:sz w:val="24"/>
-          <w:szCs w:val="24"/>
-          <w:lang w:val="en-US"/>
-        </w:rPr>
-        <w:t xml:space="preserve"> player damage</w:t>
+        <w:t>Lowers player damage</w:t>
       </w:r>
       <w:r>
         <w:rPr>
@@ -11979,25 +12897,7 @@
           <w:szCs w:val="24"/>
           <w:lang w:val="en-US"/>
         </w:rPr>
-        <w:t>Increase</w:t>
-      </w:r>
-      <w:r>
-        <w:rPr>
-          <w:rFonts w:ascii="Arial" w:hAnsi="Arial" w:cs="Arial"/>
-          <w:sz w:val="24"/>
-          <w:szCs w:val="24"/>
-          <w:lang w:val="en-US"/>
-        </w:rPr>
-        <w:t>s</w:t>
-      </w:r>
-      <w:r>
-        <w:rPr>
-          <w:rFonts w:ascii="Arial" w:hAnsi="Arial" w:cs="Arial"/>
-          <w:sz w:val="24"/>
-          <w:szCs w:val="24"/>
-          <w:lang w:val="en-US"/>
-        </w:rPr>
-        <w:t xml:space="preserve"> player damage</w:t>
+        <w:t>Increases player damage</w:t>
       </w:r>
       <w:r>
         <w:rPr>
@@ -13076,42 +13976,49 @@
           <w:rFonts w:ascii="Arial" w:hAnsi="Arial" w:cs="Arial"/>
           <w:sz w:val="24"/>
           <w:szCs w:val="24"/>
-          <w:lang w:val="en-US"/>
-        </w:rPr>
-      </w:pPr>
-      <w:r>
-        <w:rPr>
-          <w:rFonts w:ascii="Arial" w:hAnsi="Arial" w:cs="Arial"/>
-          <w:sz w:val="24"/>
-          <w:szCs w:val="24"/>
-          <w:lang w:val="en-US"/>
-        </w:rPr>
-        <w:t>Jhoan Sebastián Marín Valencia</w:t>
-      </w:r>
-      <w:r>
-        <w:rPr>
-          <w:rFonts w:ascii="Arial" w:hAnsi="Arial" w:cs="Arial"/>
-          <w:sz w:val="24"/>
-          <w:szCs w:val="24"/>
-          <w:lang w:val="en-US"/>
+        </w:rPr>
+      </w:pPr>
+      <w:proofErr w:type="spellStart"/>
+      <w:r>
+        <w:rPr>
+          <w:rFonts w:ascii="Arial" w:hAnsi="Arial" w:cs="Arial"/>
+          <w:sz w:val="24"/>
+          <w:szCs w:val="24"/>
+        </w:rPr>
+        <w:t>Jhoan</w:t>
+      </w:r>
+      <w:proofErr w:type="spellEnd"/>
+      <w:r>
+        <w:rPr>
+          <w:rFonts w:ascii="Arial" w:hAnsi="Arial" w:cs="Arial"/>
+          <w:sz w:val="24"/>
+          <w:szCs w:val="24"/>
+        </w:rPr>
+        <w:t xml:space="preserve"> Sebastián Marín Valencia</w:t>
+      </w:r>
+      <w:r>
+        <w:rPr>
+          <w:rFonts w:ascii="Arial" w:hAnsi="Arial" w:cs="Arial"/>
+          <w:sz w:val="24"/>
+          <w:szCs w:val="24"/>
         </w:rPr>
         <w:t xml:space="preserve">: </w:t>
       </w:r>
-      <w:r>
-        <w:rPr>
-          <w:rFonts w:ascii="Arial" w:hAnsi="Arial" w:cs="Arial"/>
-          <w:sz w:val="24"/>
-          <w:szCs w:val="24"/>
-          <w:lang w:val="en-US"/>
+      <w:proofErr w:type="spellStart"/>
+      <w:r>
+        <w:rPr>
+          <w:rFonts w:ascii="Arial" w:hAnsi="Arial" w:cs="Arial"/>
+          <w:sz w:val="24"/>
+          <w:szCs w:val="24"/>
         </w:rPr>
         <w:t>Programmer</w:t>
       </w:r>
-      <w:r>
-        <w:rPr>
-          <w:rFonts w:ascii="Arial" w:hAnsi="Arial" w:cs="Arial"/>
-          <w:sz w:val="24"/>
-          <w:szCs w:val="24"/>
-          <w:lang w:val="en-US"/>
+      <w:proofErr w:type="spellEnd"/>
+      <w:r>
+        <w:rPr>
+          <w:rFonts w:ascii="Arial" w:hAnsi="Arial" w:cs="Arial"/>
+          <w:sz w:val="24"/>
+          <w:szCs w:val="24"/>
         </w:rPr>
         <w:t>.</w:t>
       </w:r>
@@ -13129,42 +14036,49 @@
           <w:rFonts w:ascii="Arial" w:hAnsi="Arial" w:cs="Arial"/>
           <w:sz w:val="24"/>
           <w:szCs w:val="24"/>
-          <w:lang w:val="en-US"/>
-        </w:rPr>
-      </w:pPr>
-      <w:r>
-        <w:rPr>
-          <w:rFonts w:ascii="Arial" w:hAnsi="Arial" w:cs="Arial"/>
-          <w:sz w:val="24"/>
-          <w:szCs w:val="24"/>
-          <w:lang w:val="en-US"/>
+        </w:rPr>
+      </w:pPr>
+      <w:r>
+        <w:rPr>
+          <w:rFonts w:ascii="Arial" w:hAnsi="Arial" w:cs="Arial"/>
+          <w:sz w:val="24"/>
+          <w:szCs w:val="24"/>
         </w:rPr>
         <w:t xml:space="preserve">Alejandro Osorio Trujillo: </w:t>
       </w:r>
-      <w:r>
-        <w:rPr>
-          <w:rFonts w:ascii="Arial" w:hAnsi="Arial" w:cs="Arial"/>
-          <w:sz w:val="24"/>
-          <w:szCs w:val="24"/>
-          <w:lang w:val="en-US"/>
+      <w:proofErr w:type="spellStart"/>
+      <w:r>
+        <w:rPr>
+          <w:rFonts w:ascii="Arial" w:hAnsi="Arial" w:cs="Arial"/>
+          <w:sz w:val="24"/>
+          <w:szCs w:val="24"/>
         </w:rPr>
         <w:t>Programmer</w:t>
       </w:r>
-      <w:r>
-        <w:rPr>
-          <w:rFonts w:ascii="Arial" w:hAnsi="Arial" w:cs="Arial"/>
-          <w:sz w:val="24"/>
-          <w:szCs w:val="24"/>
-          <w:lang w:val="en-US"/>
-        </w:rPr>
-        <w:t xml:space="preserve"> and Designer</w:t>
-      </w:r>
-      <w:r>
-        <w:rPr>
-          <w:rFonts w:ascii="Arial" w:hAnsi="Arial" w:cs="Arial"/>
-          <w:sz w:val="24"/>
-          <w:szCs w:val="24"/>
-          <w:lang w:val="en-US"/>
+      <w:proofErr w:type="spellEnd"/>
+      <w:r>
+        <w:rPr>
+          <w:rFonts w:ascii="Arial" w:hAnsi="Arial" w:cs="Arial"/>
+          <w:sz w:val="24"/>
+          <w:szCs w:val="24"/>
+        </w:rPr>
+        <w:t xml:space="preserve"> and </w:t>
+      </w:r>
+      <w:proofErr w:type="spellStart"/>
+      <w:r>
+        <w:rPr>
+          <w:rFonts w:ascii="Arial" w:hAnsi="Arial" w:cs="Arial"/>
+          <w:sz w:val="24"/>
+          <w:szCs w:val="24"/>
+        </w:rPr>
+        <w:t>Designer</w:t>
+      </w:r>
+      <w:proofErr w:type="spellEnd"/>
+      <w:r>
+        <w:rPr>
+          <w:rFonts w:ascii="Arial" w:hAnsi="Arial" w:cs="Arial"/>
+          <w:sz w:val="24"/>
+          <w:szCs w:val="24"/>
         </w:rPr>
         <w:t>.</w:t>
       </w:r>
@@ -14627,6 +15541,119 @@
     </w:lvl>
   </w:abstractNum>
   <w:abstractNum w:abstractNumId="11" w15:restartNumberingAfterBreak="0">
+    <w:nsid w:val="37462703"/>
+    <w:multiLevelType w:val="hybridMultilevel"/>
+    <w:tmpl w:val="B08C5962"/>
+    <w:lvl w:ilvl="0" w:tplc="240A0001">
+      <w:start w:val="1"/>
+      <w:numFmt w:val="bullet"/>
+      <w:lvlText w:val=""/>
+      <w:lvlJc w:val="left"/>
+      <w:pPr>
+        <w:ind w:left="1080" w:hanging="360"/>
+      </w:pPr>
+      <w:rPr>
+        <w:rFonts w:ascii="Symbol" w:hAnsi="Symbol" w:hint="default"/>
+      </w:rPr>
+    </w:lvl>
+    <w:lvl w:ilvl="1" w:tplc="240A0003" w:tentative="1">
+      <w:start w:val="1"/>
+      <w:numFmt w:val="bullet"/>
+      <w:lvlText w:val="o"/>
+      <w:lvlJc w:val="left"/>
+      <w:pPr>
+        <w:ind w:left="1800" w:hanging="360"/>
+      </w:pPr>
+      <w:rPr>
+        <w:rFonts w:ascii="Courier New" w:hAnsi="Courier New" w:cs="Courier New" w:hint="default"/>
+      </w:rPr>
+    </w:lvl>
+    <w:lvl w:ilvl="2" w:tplc="240A0005" w:tentative="1">
+      <w:start w:val="1"/>
+      <w:numFmt w:val="bullet"/>
+      <w:lvlText w:val=""/>
+      <w:lvlJc w:val="left"/>
+      <w:pPr>
+        <w:ind w:left="2520" w:hanging="360"/>
+      </w:pPr>
+      <w:rPr>
+        <w:rFonts w:ascii="Wingdings" w:hAnsi="Wingdings" w:hint="default"/>
+      </w:rPr>
+    </w:lvl>
+    <w:lvl w:ilvl="3" w:tplc="240A0001" w:tentative="1">
+      <w:start w:val="1"/>
+      <w:numFmt w:val="bullet"/>
+      <w:lvlText w:val=""/>
+      <w:lvlJc w:val="left"/>
+      <w:pPr>
+        <w:ind w:left="3240" w:hanging="360"/>
+      </w:pPr>
+      <w:rPr>
+        <w:rFonts w:ascii="Symbol" w:hAnsi="Symbol" w:hint="default"/>
+      </w:rPr>
+    </w:lvl>
+    <w:lvl w:ilvl="4" w:tplc="240A0003" w:tentative="1">
+      <w:start w:val="1"/>
+      <w:numFmt w:val="bullet"/>
+      <w:lvlText w:val="o"/>
+      <w:lvlJc w:val="left"/>
+      <w:pPr>
+        <w:ind w:left="3960" w:hanging="360"/>
+      </w:pPr>
+      <w:rPr>
+        <w:rFonts w:ascii="Courier New" w:hAnsi="Courier New" w:cs="Courier New" w:hint="default"/>
+      </w:rPr>
+    </w:lvl>
+    <w:lvl w:ilvl="5" w:tplc="240A0005" w:tentative="1">
+      <w:start w:val="1"/>
+      <w:numFmt w:val="bullet"/>
+      <w:lvlText w:val=""/>
+      <w:lvlJc w:val="left"/>
+      <w:pPr>
+        <w:ind w:left="4680" w:hanging="360"/>
+      </w:pPr>
+      <w:rPr>
+        <w:rFonts w:ascii="Wingdings" w:hAnsi="Wingdings" w:hint="default"/>
+      </w:rPr>
+    </w:lvl>
+    <w:lvl w:ilvl="6" w:tplc="240A0001" w:tentative="1">
+      <w:start w:val="1"/>
+      <w:numFmt w:val="bullet"/>
+      <w:lvlText w:val=""/>
+      <w:lvlJc w:val="left"/>
+      <w:pPr>
+        <w:ind w:left="5400" w:hanging="360"/>
+      </w:pPr>
+      <w:rPr>
+        <w:rFonts w:ascii="Symbol" w:hAnsi="Symbol" w:hint="default"/>
+      </w:rPr>
+    </w:lvl>
+    <w:lvl w:ilvl="7" w:tplc="240A0003" w:tentative="1">
+      <w:start w:val="1"/>
+      <w:numFmt w:val="bullet"/>
+      <w:lvlText w:val="o"/>
+      <w:lvlJc w:val="left"/>
+      <w:pPr>
+        <w:ind w:left="6120" w:hanging="360"/>
+      </w:pPr>
+      <w:rPr>
+        <w:rFonts w:ascii="Courier New" w:hAnsi="Courier New" w:cs="Courier New" w:hint="default"/>
+      </w:rPr>
+    </w:lvl>
+    <w:lvl w:ilvl="8" w:tplc="240A0005" w:tentative="1">
+      <w:start w:val="1"/>
+      <w:numFmt w:val="bullet"/>
+      <w:lvlText w:val=""/>
+      <w:lvlJc w:val="left"/>
+      <w:pPr>
+        <w:ind w:left="6840" w:hanging="360"/>
+      </w:pPr>
+      <w:rPr>
+        <w:rFonts w:ascii="Wingdings" w:hAnsi="Wingdings" w:hint="default"/>
+      </w:rPr>
+    </w:lvl>
+  </w:abstractNum>
+  <w:abstractNum w:abstractNumId="12" w15:restartNumberingAfterBreak="0">
     <w:nsid w:val="37CE1CD8"/>
     <w:multiLevelType w:val="hybridMultilevel"/>
     <w:tmpl w:val="84787B38"/>
@@ -14739,7 +15766,7 @@
       </w:rPr>
     </w:lvl>
   </w:abstractNum>
-  <w:abstractNum w:abstractNumId="12" w15:restartNumberingAfterBreak="0">
+  <w:abstractNum w:abstractNumId="13" w15:restartNumberingAfterBreak="0">
     <w:nsid w:val="3B334CC7"/>
     <w:multiLevelType w:val="multilevel"/>
     <w:tmpl w:val="8258F118"/>
@@ -14852,7 +15879,7 @@
       </w:rPr>
     </w:lvl>
   </w:abstractNum>
-  <w:abstractNum w:abstractNumId="13" w15:restartNumberingAfterBreak="0">
+  <w:abstractNum w:abstractNumId="14" w15:restartNumberingAfterBreak="0">
     <w:nsid w:val="3E575B6F"/>
     <w:multiLevelType w:val="hybridMultilevel"/>
     <w:tmpl w:val="B810F720"/>
@@ -14965,7 +15992,7 @@
       </w:rPr>
     </w:lvl>
   </w:abstractNum>
-  <w:abstractNum w:abstractNumId="14" w15:restartNumberingAfterBreak="0">
+  <w:abstractNum w:abstractNumId="15" w15:restartNumberingAfterBreak="0">
     <w:nsid w:val="41726E9C"/>
     <w:multiLevelType w:val="multilevel"/>
     <w:tmpl w:val="371C8C5A"/>
@@ -15061,7 +16088,7 @@
       </w:pPr>
     </w:lvl>
   </w:abstractNum>
-  <w:abstractNum w:abstractNumId="15" w15:restartNumberingAfterBreak="0">
+  <w:abstractNum w:abstractNumId="16" w15:restartNumberingAfterBreak="0">
     <w:nsid w:val="44BC32E2"/>
     <w:multiLevelType w:val="multilevel"/>
     <w:tmpl w:val="6A66407A"/>
@@ -15152,7 +16179,7 @@
       </w:pPr>
     </w:lvl>
   </w:abstractNum>
-  <w:abstractNum w:abstractNumId="16" w15:restartNumberingAfterBreak="0">
+  <w:abstractNum w:abstractNumId="17" w15:restartNumberingAfterBreak="0">
     <w:nsid w:val="4A556E2F"/>
     <w:multiLevelType w:val="multilevel"/>
     <w:tmpl w:val="9BAED0D4"/>
@@ -15243,7 +16270,7 @@
       </w:pPr>
     </w:lvl>
   </w:abstractNum>
-  <w:abstractNum w:abstractNumId="17" w15:restartNumberingAfterBreak="0">
+  <w:abstractNum w:abstractNumId="18" w15:restartNumberingAfterBreak="0">
     <w:nsid w:val="4BCA428D"/>
     <w:multiLevelType w:val="multilevel"/>
     <w:tmpl w:val="B4FA4D30"/>
@@ -15334,7 +16361,7 @@
       </w:pPr>
     </w:lvl>
   </w:abstractNum>
-  <w:abstractNum w:abstractNumId="18" w15:restartNumberingAfterBreak="0">
+  <w:abstractNum w:abstractNumId="19" w15:restartNumberingAfterBreak="0">
     <w:nsid w:val="54686D40"/>
     <w:multiLevelType w:val="hybridMultilevel"/>
     <w:tmpl w:val="0C1624A4"/>
@@ -15447,7 +16474,120 @@
       </w:rPr>
     </w:lvl>
   </w:abstractNum>
-  <w:abstractNum w:abstractNumId="19" w15:restartNumberingAfterBreak="0">
+  <w:abstractNum w:abstractNumId="20" w15:restartNumberingAfterBreak="0">
+    <w:nsid w:val="551F57EE"/>
+    <w:multiLevelType w:val="hybridMultilevel"/>
+    <w:tmpl w:val="3984D290"/>
+    <w:lvl w:ilvl="0" w:tplc="240A0001">
+      <w:start w:val="1"/>
+      <w:numFmt w:val="bullet"/>
+      <w:lvlText w:val=""/>
+      <w:lvlJc w:val="left"/>
+      <w:pPr>
+        <w:ind w:left="1080" w:hanging="360"/>
+      </w:pPr>
+      <w:rPr>
+        <w:rFonts w:ascii="Symbol" w:hAnsi="Symbol" w:hint="default"/>
+      </w:rPr>
+    </w:lvl>
+    <w:lvl w:ilvl="1" w:tplc="240A0003" w:tentative="1">
+      <w:start w:val="1"/>
+      <w:numFmt w:val="bullet"/>
+      <w:lvlText w:val="o"/>
+      <w:lvlJc w:val="left"/>
+      <w:pPr>
+        <w:ind w:left="1800" w:hanging="360"/>
+      </w:pPr>
+      <w:rPr>
+        <w:rFonts w:ascii="Courier New" w:hAnsi="Courier New" w:cs="Courier New" w:hint="default"/>
+      </w:rPr>
+    </w:lvl>
+    <w:lvl w:ilvl="2" w:tplc="240A0005" w:tentative="1">
+      <w:start w:val="1"/>
+      <w:numFmt w:val="bullet"/>
+      <w:lvlText w:val=""/>
+      <w:lvlJc w:val="left"/>
+      <w:pPr>
+        <w:ind w:left="2520" w:hanging="360"/>
+      </w:pPr>
+      <w:rPr>
+        <w:rFonts w:ascii="Wingdings" w:hAnsi="Wingdings" w:hint="default"/>
+      </w:rPr>
+    </w:lvl>
+    <w:lvl w:ilvl="3" w:tplc="240A0001" w:tentative="1">
+      <w:start w:val="1"/>
+      <w:numFmt w:val="bullet"/>
+      <w:lvlText w:val=""/>
+      <w:lvlJc w:val="left"/>
+      <w:pPr>
+        <w:ind w:left="3240" w:hanging="360"/>
+      </w:pPr>
+      <w:rPr>
+        <w:rFonts w:ascii="Symbol" w:hAnsi="Symbol" w:hint="default"/>
+      </w:rPr>
+    </w:lvl>
+    <w:lvl w:ilvl="4" w:tplc="240A0003" w:tentative="1">
+      <w:start w:val="1"/>
+      <w:numFmt w:val="bullet"/>
+      <w:lvlText w:val="o"/>
+      <w:lvlJc w:val="left"/>
+      <w:pPr>
+        <w:ind w:left="3960" w:hanging="360"/>
+      </w:pPr>
+      <w:rPr>
+        <w:rFonts w:ascii="Courier New" w:hAnsi="Courier New" w:cs="Courier New" w:hint="default"/>
+      </w:rPr>
+    </w:lvl>
+    <w:lvl w:ilvl="5" w:tplc="240A0005" w:tentative="1">
+      <w:start w:val="1"/>
+      <w:numFmt w:val="bullet"/>
+      <w:lvlText w:val=""/>
+      <w:lvlJc w:val="left"/>
+      <w:pPr>
+        <w:ind w:left="4680" w:hanging="360"/>
+      </w:pPr>
+      <w:rPr>
+        <w:rFonts w:ascii="Wingdings" w:hAnsi="Wingdings" w:hint="default"/>
+      </w:rPr>
+    </w:lvl>
+    <w:lvl w:ilvl="6" w:tplc="240A0001" w:tentative="1">
+      <w:start w:val="1"/>
+      <w:numFmt w:val="bullet"/>
+      <w:lvlText w:val=""/>
+      <w:lvlJc w:val="left"/>
+      <w:pPr>
+        <w:ind w:left="5400" w:hanging="360"/>
+      </w:pPr>
+      <w:rPr>
+        <w:rFonts w:ascii="Symbol" w:hAnsi="Symbol" w:hint="default"/>
+      </w:rPr>
+    </w:lvl>
+    <w:lvl w:ilvl="7" w:tplc="240A0003" w:tentative="1">
+      <w:start w:val="1"/>
+      <w:numFmt w:val="bullet"/>
+      <w:lvlText w:val="o"/>
+      <w:lvlJc w:val="left"/>
+      <w:pPr>
+        <w:ind w:left="6120" w:hanging="360"/>
+      </w:pPr>
+      <w:rPr>
+        <w:rFonts w:ascii="Courier New" w:hAnsi="Courier New" w:cs="Courier New" w:hint="default"/>
+      </w:rPr>
+    </w:lvl>
+    <w:lvl w:ilvl="8" w:tplc="240A0005" w:tentative="1">
+      <w:start w:val="1"/>
+      <w:numFmt w:val="bullet"/>
+      <w:lvlText w:val=""/>
+      <w:lvlJc w:val="left"/>
+      <w:pPr>
+        <w:ind w:left="6840" w:hanging="360"/>
+      </w:pPr>
+      <w:rPr>
+        <w:rFonts w:ascii="Wingdings" w:hAnsi="Wingdings" w:hint="default"/>
+      </w:rPr>
+    </w:lvl>
+  </w:abstractNum>
+  <w:abstractNum w:abstractNumId="21" w15:restartNumberingAfterBreak="0">
     <w:nsid w:val="582673A4"/>
     <w:multiLevelType w:val="multilevel"/>
     <w:tmpl w:val="4F421CA4"/>
@@ -15538,7 +16678,7 @@
       </w:pPr>
     </w:lvl>
   </w:abstractNum>
-  <w:abstractNum w:abstractNumId="20" w15:restartNumberingAfterBreak="0">
+  <w:abstractNum w:abstractNumId="22" w15:restartNumberingAfterBreak="0">
     <w:nsid w:val="5F2F6523"/>
     <w:multiLevelType w:val="hybridMultilevel"/>
     <w:tmpl w:val="3EA6B284"/>
@@ -15624,7 +16764,7 @@
       </w:pPr>
     </w:lvl>
   </w:abstractNum>
-  <w:abstractNum w:abstractNumId="21" w15:restartNumberingAfterBreak="0">
+  <w:abstractNum w:abstractNumId="23" w15:restartNumberingAfterBreak="0">
     <w:nsid w:val="5FA45BAB"/>
     <w:multiLevelType w:val="multilevel"/>
     <w:tmpl w:val="0C40765C"/>
@@ -15737,7 +16877,7 @@
       </w:rPr>
     </w:lvl>
   </w:abstractNum>
-  <w:abstractNum w:abstractNumId="22" w15:restartNumberingAfterBreak="0">
+  <w:abstractNum w:abstractNumId="24" w15:restartNumberingAfterBreak="0">
     <w:nsid w:val="635A45A4"/>
     <w:multiLevelType w:val="multilevel"/>
     <w:tmpl w:val="E2E4CE1C"/>
@@ -15859,7 +16999,7 @@
       </w:pPr>
     </w:lvl>
   </w:abstractNum>
-  <w:abstractNum w:abstractNumId="23" w15:restartNumberingAfterBreak="0">
+  <w:abstractNum w:abstractNumId="25" w15:restartNumberingAfterBreak="0">
     <w:nsid w:val="69E9632B"/>
     <w:multiLevelType w:val="multilevel"/>
     <w:tmpl w:val="4F98D874"/>
@@ -15950,7 +17090,7 @@
       </w:pPr>
     </w:lvl>
   </w:abstractNum>
-  <w:abstractNum w:abstractNumId="24" w15:restartNumberingAfterBreak="0">
+  <w:abstractNum w:abstractNumId="26" w15:restartNumberingAfterBreak="0">
     <w:nsid w:val="6BDC149E"/>
     <w:multiLevelType w:val="multilevel"/>
     <w:tmpl w:val="65340218"/>
@@ -16063,7 +17203,7 @@
       </w:rPr>
     </w:lvl>
   </w:abstractNum>
-  <w:abstractNum w:abstractNumId="25" w15:restartNumberingAfterBreak="0">
+  <w:abstractNum w:abstractNumId="27" w15:restartNumberingAfterBreak="0">
     <w:nsid w:val="6DF46EAF"/>
     <w:multiLevelType w:val="multilevel"/>
     <w:tmpl w:val="F70ACDD6"/>
@@ -16176,7 +17316,7 @@
       </w:rPr>
     </w:lvl>
   </w:abstractNum>
-  <w:abstractNum w:abstractNumId="26" w15:restartNumberingAfterBreak="0">
+  <w:abstractNum w:abstractNumId="28" w15:restartNumberingAfterBreak="0">
     <w:nsid w:val="6EE21EAD"/>
     <w:multiLevelType w:val="hybridMultilevel"/>
     <w:tmpl w:val="BBE0F416"/>
@@ -16289,7 +17429,7 @@
       </w:rPr>
     </w:lvl>
   </w:abstractNum>
-  <w:abstractNum w:abstractNumId="27" w15:restartNumberingAfterBreak="0">
+  <w:abstractNum w:abstractNumId="29" w15:restartNumberingAfterBreak="0">
     <w:nsid w:val="6F333534"/>
     <w:multiLevelType w:val="hybridMultilevel"/>
     <w:tmpl w:val="A5EE3DBA"/>
@@ -16402,7 +17542,7 @@
       </w:rPr>
     </w:lvl>
   </w:abstractNum>
-  <w:abstractNum w:abstractNumId="28" w15:restartNumberingAfterBreak="0">
+  <w:abstractNum w:abstractNumId="30" w15:restartNumberingAfterBreak="0">
     <w:nsid w:val="74884C8B"/>
     <w:multiLevelType w:val="multilevel"/>
     <w:tmpl w:val="49C6BE7A"/>
@@ -16515,7 +17655,7 @@
       </w:rPr>
     </w:lvl>
   </w:abstractNum>
-  <w:abstractNum w:abstractNumId="29" w15:restartNumberingAfterBreak="0">
+  <w:abstractNum w:abstractNumId="31" w15:restartNumberingAfterBreak="0">
     <w:nsid w:val="75B62200"/>
     <w:multiLevelType w:val="hybridMultilevel"/>
     <w:tmpl w:val="09185AE4"/>
@@ -16628,7 +17768,7 @@
       </w:rPr>
     </w:lvl>
   </w:abstractNum>
-  <w:abstractNum w:abstractNumId="30" w15:restartNumberingAfterBreak="0">
+  <w:abstractNum w:abstractNumId="32" w15:restartNumberingAfterBreak="0">
     <w:nsid w:val="78E718DB"/>
     <w:multiLevelType w:val="multilevel"/>
     <w:tmpl w:val="6F78B572"/>
@@ -16741,7 +17881,7 @@
       </w:rPr>
     </w:lvl>
   </w:abstractNum>
-  <w:abstractNum w:abstractNumId="31" w15:restartNumberingAfterBreak="0">
+  <w:abstractNum w:abstractNumId="33" w15:restartNumberingAfterBreak="0">
     <w:nsid w:val="7B7931F2"/>
     <w:multiLevelType w:val="multilevel"/>
     <w:tmpl w:val="86FE478E"/>
@@ -16855,13 +17995,13 @@
     </w:lvl>
   </w:abstractNum>
   <w:num w:numId="1">
-    <w:abstractNumId w:val="30"/>
+    <w:abstractNumId w:val="32"/>
   </w:num>
   <w:num w:numId="2">
-    <w:abstractNumId w:val="14"/>
+    <w:abstractNumId w:val="15"/>
   </w:num>
   <w:num w:numId="3">
-    <w:abstractNumId w:val="25"/>
+    <w:abstractNumId w:val="27"/>
   </w:num>
   <w:num w:numId="4">
     <w:abstractNumId w:val="1"/>
@@ -16873,55 +18013,55 @@
     <w:abstractNumId w:val="9"/>
   </w:num>
   <w:num w:numId="7">
-    <w:abstractNumId w:val="31"/>
+    <w:abstractNumId w:val="33"/>
   </w:num>
   <w:num w:numId="8">
-    <w:abstractNumId w:val="12"/>
+    <w:abstractNumId w:val="13"/>
   </w:num>
   <w:num w:numId="9">
-    <w:abstractNumId w:val="24"/>
+    <w:abstractNumId w:val="26"/>
   </w:num>
   <w:num w:numId="10">
-    <w:abstractNumId w:val="19"/>
+    <w:abstractNumId w:val="21"/>
   </w:num>
   <w:num w:numId="11">
     <w:abstractNumId w:val="7"/>
   </w:num>
   <w:num w:numId="12">
-    <w:abstractNumId w:val="21"/>
+    <w:abstractNumId w:val="23"/>
   </w:num>
   <w:num w:numId="13">
     <w:abstractNumId w:val="5"/>
   </w:num>
   <w:num w:numId="14">
-    <w:abstractNumId w:val="23"/>
+    <w:abstractNumId w:val="25"/>
   </w:num>
   <w:num w:numId="15">
-    <w:abstractNumId w:val="15"/>
+    <w:abstractNumId w:val="16"/>
   </w:num>
   <w:num w:numId="16">
     <w:abstractNumId w:val="2"/>
   </w:num>
   <w:num w:numId="17">
+    <w:abstractNumId w:val="18"/>
+  </w:num>
+  <w:num w:numId="18">
     <w:abstractNumId w:val="17"/>
   </w:num>
-  <w:num w:numId="18">
-    <w:abstractNumId w:val="16"/>
+  <w:num w:numId="19">
+    <w:abstractNumId w:val="30"/>
   </w:num>
-  <w:num w:numId="19">
+  <w:num w:numId="20">
+    <w:abstractNumId w:val="24"/>
+  </w:num>
+  <w:num w:numId="21">
     <w:abstractNumId w:val="28"/>
   </w:num>
-  <w:num w:numId="20">
-    <w:abstractNumId w:val="22"/>
-  </w:num>
-  <w:num w:numId="21">
-    <w:abstractNumId w:val="26"/>
-  </w:num>
   <w:num w:numId="22">
-    <w:abstractNumId w:val="29"/>
+    <w:abstractNumId w:val="31"/>
   </w:num>
   <w:num w:numId="23">
-    <w:abstractNumId w:val="13"/>
+    <w:abstractNumId w:val="14"/>
   </w:num>
   <w:num w:numId="24">
     <w:abstractNumId w:val="3"/>
@@ -16936,18 +18076,24 @@
     <w:abstractNumId w:val="6"/>
   </w:num>
   <w:num w:numId="28">
-    <w:abstractNumId w:val="27"/>
+    <w:abstractNumId w:val="29"/>
   </w:num>
   <w:num w:numId="29">
-    <w:abstractNumId w:val="11"/>
+    <w:abstractNumId w:val="12"/>
   </w:num>
   <w:num w:numId="30">
     <w:abstractNumId w:val="4"/>
   </w:num>
   <w:num w:numId="31">
-    <w:abstractNumId w:val="18"/>
+    <w:abstractNumId w:val="19"/>
   </w:num>
   <w:num w:numId="32">
+    <w:abstractNumId w:val="22"/>
+  </w:num>
+  <w:num w:numId="33">
+    <w:abstractNumId w:val="11"/>
+  </w:num>
+  <w:num w:numId="34">
     <w:abstractNumId w:val="20"/>
   </w:num>
 </w:numbering>
@@ -17121,7 +18267,7 @@
     <w:lsdException w:name="Table Web 2" w:semiHidden="1" w:unhideWhenUsed="1"/>
     <w:lsdException w:name="Table Web 3" w:semiHidden="1" w:unhideWhenUsed="1"/>
     <w:lsdException w:name="Balloon Text" w:semiHidden="1" w:unhideWhenUsed="1"/>
-    <w:lsdException w:name="Table Grid" w:semiHidden="1" w:uiPriority="39" w:unhideWhenUsed="1"/>
+    <w:lsdException w:name="Table Grid" w:uiPriority="39"/>
     <w:lsdException w:name="Table Theme" w:semiHidden="1" w:unhideWhenUsed="1"/>
     <w:lsdException w:name="Placeholder Text" w:semiHidden="1"/>
     <w:lsdException w:name="No Spacing" w:uiPriority="1" w:qFormat="1"/>

</xml_diff>